<commit_message>
Corrige pequenos erros nos questionários
</commit_message>
<xml_diff>
--- a/conteudo/aula3/fia-questionário-03.docx
+++ b/conteudo/aula3/fia-questionário-03.docx
@@ -17,21 +17,13 @@
           <w:sz w:val="32"/>
           <w:szCs w:val="24"/>
         </w:rPr>
-        <w:t>Questionário 0</w:t>
-      </w:r>
-      <w:r>
-        <w:rPr>
-          <w:b/>
-          <w:sz w:val="32"/>
-          <w:szCs w:val="24"/>
-        </w:rPr>
-        <w:t>3</w:t>
-      </w:r>
-    </w:p>
-    <w:p>
-      <w:pPr>
-        <w:pStyle w:val="NoSpacing"/>
-        <w:ind w:left="360" w:hanging="0"/>
+        <w:t>Questionário 03</w:t>
+      </w:r>
+    </w:p>
+    <w:p>
+      <w:pPr>
+        <w:pStyle w:val="NoSpacing"/>
+        <w:ind w:hanging="0" w:left="360"/>
         <w:jc w:val="both"/>
         <w:rPr>
           <w:rFonts w:cs="Calibri" w:cstheme="minorHAnsi"/>
@@ -77,7 +69,7 @@
           <w:ilvl w:val="0"/>
           <w:numId w:val="0"/>
         </w:numPr>
-        <w:ind w:left="360" w:hanging="0"/>
+        <w:ind w:hanging="0" w:left="360"/>
         <w:jc w:val="both"/>
         <w:rPr>
           <w:rFonts w:cs="Calibri" w:cstheme="minorHAnsi"/>
@@ -101,7 +93,7 @@
           <w:ilvl w:val="0"/>
           <w:numId w:val="0"/>
         </w:numPr>
-        <w:ind w:left="360" w:hanging="0"/>
+        <w:ind w:hanging="0" w:left="360"/>
         <w:jc w:val="both"/>
         <w:rPr>
           <w:rFonts w:cs="Calibri" w:cstheme="minorHAnsi"/>
@@ -125,7 +117,7 @@
           <w:ilvl w:val="0"/>
           <w:numId w:val="0"/>
         </w:numPr>
-        <w:ind w:left="360" w:hanging="0"/>
+        <w:ind w:hanging="0" w:left="360"/>
         <w:jc w:val="both"/>
         <w:rPr>
           <w:rFonts w:cs="Calibri" w:cstheme="minorHAnsi"/>
@@ -149,7 +141,7 @@
           <w:ilvl w:val="0"/>
           <w:numId w:val="0"/>
         </w:numPr>
-        <w:ind w:left="360" w:hanging="0"/>
+        <w:ind w:hanging="0" w:left="360"/>
         <w:jc w:val="both"/>
         <w:rPr>
           <w:rFonts w:cs="Calibri" w:cstheme="minorHAnsi"/>
@@ -173,7 +165,7 @@
           <w:ilvl w:val="0"/>
           <w:numId w:val="0"/>
         </w:numPr>
-        <w:ind w:left="360" w:hanging="0"/>
+        <w:ind w:hanging="0" w:left="360"/>
         <w:jc w:val="both"/>
         <w:rPr>
           <w:rFonts w:cs="Calibri" w:cstheme="minorHAnsi"/>
@@ -197,26 +189,30 @@
           <w:ilvl w:val="0"/>
           <w:numId w:val="0"/>
         </w:numPr>
-        <w:ind w:left="360" w:hanging="0"/>
-        <w:jc w:val="both"/>
-        <w:rPr>
-          <w:rFonts w:cs="Calibri" w:cstheme="minorHAnsi"/>
-          <w:sz w:val="24"/>
-          <w:szCs w:val="24"/>
-        </w:rPr>
-      </w:pPr>
-      <w:r>
-        <w:rPr/>
-      </w:r>
-    </w:p>
-    <w:p>
-      <w:pPr>
-        <w:pStyle w:val="NoSpacing"/>
-        <w:numPr>
-          <w:ilvl w:val="0"/>
-          <w:numId w:val="0"/>
-        </w:numPr>
-        <w:ind w:left="360" w:hanging="0"/>
+        <w:ind w:hanging="0" w:left="360"/>
+        <w:jc w:val="both"/>
+        <w:rPr>
+          <w:rFonts w:cs="Calibri" w:cstheme="minorHAnsi"/>
+          <w:sz w:val="24"/>
+          <w:szCs w:val="24"/>
+        </w:rPr>
+      </w:pPr>
+      <w:r>
+        <w:rPr>
+          <w:rFonts w:cs="Calibri" w:cstheme="minorHAnsi"/>
+          <w:sz w:val="24"/>
+          <w:szCs w:val="24"/>
+        </w:rPr>
+      </w:r>
+    </w:p>
+    <w:p>
+      <w:pPr>
+        <w:pStyle w:val="NoSpacing"/>
+        <w:numPr>
+          <w:ilvl w:val="0"/>
+          <w:numId w:val="0"/>
+        </w:numPr>
+        <w:ind w:hanging="0" w:left="360"/>
         <w:jc w:val="both"/>
         <w:rPr>
           <w:rFonts w:cs="Calibri" w:cstheme="minorHAnsi"/>
@@ -240,16 +236,20 @@
           <w:ilvl w:val="0"/>
           <w:numId w:val="0"/>
         </w:numPr>
-        <w:ind w:left="360" w:hanging="0"/>
-        <w:jc w:val="both"/>
-        <w:rPr>
-          <w:rFonts w:cs="Calibri" w:cstheme="minorHAnsi"/>
-          <w:sz w:val="24"/>
-          <w:szCs w:val="24"/>
-        </w:rPr>
-      </w:pPr>
-      <w:r>
-        <w:rPr/>
+        <w:ind w:hanging="0" w:left="360"/>
+        <w:jc w:val="both"/>
+        <w:rPr>
+          <w:rFonts w:cs="Calibri" w:cstheme="minorHAnsi"/>
+          <w:sz w:val="24"/>
+          <w:szCs w:val="24"/>
+        </w:rPr>
+      </w:pPr>
+      <w:r>
+        <w:rPr>
+          <w:rFonts w:cs="Calibri" w:cstheme="minorHAnsi"/>
+          <w:sz w:val="24"/>
+          <w:szCs w:val="24"/>
+        </w:rPr>
       </w:r>
     </w:p>
     <w:p>
@@ -282,7 +282,7 @@
           <w:ilvl w:val="0"/>
           <w:numId w:val="0"/>
         </w:numPr>
-        <w:ind w:left="360" w:hanging="0"/>
+        <w:ind w:hanging="0" w:left="360"/>
         <w:jc w:val="both"/>
         <w:rPr>
           <w:rFonts w:cs="Calibri" w:cstheme="minorHAnsi"/>
@@ -306,7 +306,7 @@
           <w:ilvl w:val="0"/>
           <w:numId w:val="0"/>
         </w:numPr>
-        <w:ind w:left="360" w:hanging="0"/>
+        <w:ind w:hanging="0" w:left="360"/>
         <w:jc w:val="both"/>
         <w:rPr>
           <w:rFonts w:cs="Calibri" w:cstheme="minorHAnsi"/>
@@ -330,7 +330,7 @@
           <w:ilvl w:val="0"/>
           <w:numId w:val="0"/>
         </w:numPr>
-        <w:ind w:left="360" w:hanging="0"/>
+        <w:ind w:hanging="0" w:left="360"/>
         <w:jc w:val="both"/>
         <w:rPr>
           <w:rFonts w:cs="Calibri" w:cstheme="minorHAnsi"/>
@@ -354,7 +354,7 @@
           <w:ilvl w:val="0"/>
           <w:numId w:val="0"/>
         </w:numPr>
-        <w:ind w:left="360" w:hanging="0"/>
+        <w:ind w:hanging="0" w:left="360"/>
         <w:jc w:val="both"/>
         <w:rPr>
           <w:rFonts w:cs="Calibri" w:cstheme="minorHAnsi"/>
@@ -378,7 +378,7 @@
           <w:ilvl w:val="0"/>
           <w:numId w:val="0"/>
         </w:numPr>
-        <w:ind w:left="360" w:hanging="0"/>
+        <w:ind w:hanging="0" w:left="360"/>
         <w:jc w:val="both"/>
         <w:rPr>
           <w:rFonts w:cs="Calibri" w:cstheme="minorHAnsi"/>
@@ -402,26 +402,30 @@
           <w:ilvl w:val="0"/>
           <w:numId w:val="0"/>
         </w:numPr>
-        <w:ind w:left="360" w:hanging="0"/>
-        <w:jc w:val="both"/>
-        <w:rPr>
-          <w:rFonts w:cs="Calibri" w:cstheme="minorHAnsi"/>
-          <w:sz w:val="24"/>
-          <w:szCs w:val="24"/>
-        </w:rPr>
-      </w:pPr>
-      <w:r>
-        <w:rPr/>
-      </w:r>
-    </w:p>
-    <w:p>
-      <w:pPr>
-        <w:pStyle w:val="NoSpacing"/>
-        <w:numPr>
-          <w:ilvl w:val="0"/>
-          <w:numId w:val="0"/>
-        </w:numPr>
-        <w:ind w:left="360" w:hanging="0"/>
+        <w:ind w:hanging="0" w:left="360"/>
+        <w:jc w:val="both"/>
+        <w:rPr>
+          <w:rFonts w:cs="Calibri" w:cstheme="minorHAnsi"/>
+          <w:sz w:val="24"/>
+          <w:szCs w:val="24"/>
+        </w:rPr>
+      </w:pPr>
+      <w:r>
+        <w:rPr>
+          <w:rFonts w:cs="Calibri" w:cstheme="minorHAnsi"/>
+          <w:sz w:val="24"/>
+          <w:szCs w:val="24"/>
+        </w:rPr>
+      </w:r>
+    </w:p>
+    <w:p>
+      <w:pPr>
+        <w:pStyle w:val="NoSpacing"/>
+        <w:numPr>
+          <w:ilvl w:val="0"/>
+          <w:numId w:val="0"/>
+        </w:numPr>
+        <w:ind w:hanging="0" w:left="360"/>
         <w:jc w:val="both"/>
         <w:rPr>
           <w:rFonts w:cs="Calibri" w:cstheme="minorHAnsi"/>
@@ -445,16 +449,20 @@
           <w:ilvl w:val="0"/>
           <w:numId w:val="0"/>
         </w:numPr>
-        <w:ind w:left="360" w:hanging="0"/>
-        <w:jc w:val="both"/>
-        <w:rPr>
-          <w:rFonts w:cs="Calibri" w:cstheme="minorHAnsi"/>
-          <w:sz w:val="24"/>
-          <w:szCs w:val="24"/>
-        </w:rPr>
-      </w:pPr>
-      <w:r>
-        <w:rPr/>
+        <w:ind w:hanging="0" w:left="360"/>
+        <w:jc w:val="both"/>
+        <w:rPr>
+          <w:rFonts w:cs="Calibri" w:cstheme="minorHAnsi"/>
+          <w:sz w:val="24"/>
+          <w:szCs w:val="24"/>
+        </w:rPr>
+      </w:pPr>
+      <w:r>
+        <w:rPr>
+          <w:rFonts w:cs="Calibri" w:cstheme="minorHAnsi"/>
+          <w:sz w:val="24"/>
+          <w:szCs w:val="24"/>
+        </w:rPr>
       </w:r>
     </w:p>
     <w:p>
@@ -487,7 +495,7 @@
           <w:ilvl w:val="0"/>
           <w:numId w:val="0"/>
         </w:numPr>
-        <w:ind w:left="360" w:hanging="0"/>
+        <w:ind w:hanging="0" w:left="360"/>
         <w:jc w:val="both"/>
         <w:rPr>
           <w:rFonts w:cs="Calibri" w:cstheme="minorHAnsi"/>
@@ -511,7 +519,7 @@
           <w:ilvl w:val="0"/>
           <w:numId w:val="0"/>
         </w:numPr>
-        <w:ind w:left="360" w:hanging="0"/>
+        <w:ind w:hanging="0" w:left="360"/>
         <w:jc w:val="both"/>
         <w:rPr>
           <w:rFonts w:cs="Calibri" w:cstheme="minorHAnsi"/>
@@ -535,7 +543,7 @@
           <w:ilvl w:val="0"/>
           <w:numId w:val="0"/>
         </w:numPr>
-        <w:ind w:left="360" w:hanging="0"/>
+        <w:ind w:hanging="0" w:left="360"/>
         <w:jc w:val="both"/>
         <w:rPr>
           <w:rFonts w:cs="Calibri" w:cstheme="minorHAnsi"/>
@@ -559,7 +567,7 @@
           <w:ilvl w:val="0"/>
           <w:numId w:val="0"/>
         </w:numPr>
-        <w:ind w:left="360" w:hanging="0"/>
+        <w:ind w:hanging="0" w:left="360"/>
         <w:jc w:val="both"/>
         <w:rPr>
           <w:rFonts w:cs="Calibri" w:cstheme="minorHAnsi"/>
@@ -583,7 +591,7 @@
           <w:ilvl w:val="0"/>
           <w:numId w:val="0"/>
         </w:numPr>
-        <w:ind w:left="360" w:hanging="0"/>
+        <w:ind w:hanging="0" w:left="360"/>
         <w:jc w:val="both"/>
         <w:rPr>
           <w:rFonts w:cs="Calibri" w:cstheme="minorHAnsi"/>
@@ -607,26 +615,30 @@
           <w:ilvl w:val="0"/>
           <w:numId w:val="0"/>
         </w:numPr>
-        <w:ind w:left="360" w:hanging="0"/>
-        <w:jc w:val="both"/>
-        <w:rPr>
-          <w:rFonts w:cs="Calibri" w:cstheme="minorHAnsi"/>
-          <w:sz w:val="24"/>
-          <w:szCs w:val="24"/>
-        </w:rPr>
-      </w:pPr>
-      <w:r>
-        <w:rPr/>
-      </w:r>
-    </w:p>
-    <w:p>
-      <w:pPr>
-        <w:pStyle w:val="NoSpacing"/>
-        <w:numPr>
-          <w:ilvl w:val="0"/>
-          <w:numId w:val="0"/>
-        </w:numPr>
-        <w:ind w:left="360" w:hanging="0"/>
+        <w:ind w:hanging="0" w:left="360"/>
+        <w:jc w:val="both"/>
+        <w:rPr>
+          <w:rFonts w:cs="Calibri" w:cstheme="minorHAnsi"/>
+          <w:sz w:val="24"/>
+          <w:szCs w:val="24"/>
+        </w:rPr>
+      </w:pPr>
+      <w:r>
+        <w:rPr>
+          <w:rFonts w:cs="Calibri" w:cstheme="minorHAnsi"/>
+          <w:sz w:val="24"/>
+          <w:szCs w:val="24"/>
+        </w:rPr>
+      </w:r>
+    </w:p>
+    <w:p>
+      <w:pPr>
+        <w:pStyle w:val="NoSpacing"/>
+        <w:numPr>
+          <w:ilvl w:val="0"/>
+          <w:numId w:val="0"/>
+        </w:numPr>
+        <w:ind w:hanging="0" w:left="360"/>
         <w:jc w:val="both"/>
         <w:rPr>
           <w:rFonts w:cs="Calibri" w:cstheme="minorHAnsi"/>
@@ -650,16 +662,20 @@
           <w:ilvl w:val="0"/>
           <w:numId w:val="0"/>
         </w:numPr>
-        <w:ind w:left="360" w:hanging="0"/>
-        <w:jc w:val="both"/>
-        <w:rPr>
-          <w:rFonts w:cs="Calibri" w:cstheme="minorHAnsi"/>
-          <w:sz w:val="24"/>
-          <w:szCs w:val="24"/>
-        </w:rPr>
-      </w:pPr>
-      <w:r>
-        <w:rPr/>
+        <w:ind w:hanging="0" w:left="360"/>
+        <w:jc w:val="both"/>
+        <w:rPr>
+          <w:rFonts w:cs="Calibri" w:cstheme="minorHAnsi"/>
+          <w:sz w:val="24"/>
+          <w:szCs w:val="24"/>
+        </w:rPr>
+      </w:pPr>
+      <w:r>
+        <w:rPr>
+          <w:rFonts w:cs="Calibri" w:cstheme="minorHAnsi"/>
+          <w:sz w:val="24"/>
+          <w:szCs w:val="24"/>
+        </w:rPr>
       </w:r>
     </w:p>
     <w:p>
@@ -692,7 +708,7 @@
           <w:ilvl w:val="0"/>
           <w:numId w:val="0"/>
         </w:numPr>
-        <w:ind w:left="360" w:hanging="0"/>
+        <w:ind w:hanging="0" w:left="360"/>
         <w:jc w:val="both"/>
         <w:rPr>
           <w:rFonts w:cs="Calibri" w:cstheme="minorHAnsi"/>
@@ -716,7 +732,7 @@
           <w:ilvl w:val="0"/>
           <w:numId w:val="0"/>
         </w:numPr>
-        <w:ind w:left="360" w:hanging="0"/>
+        <w:ind w:hanging="0" w:left="360"/>
         <w:jc w:val="both"/>
         <w:rPr>
           <w:rFonts w:cs="Calibri" w:cstheme="minorHAnsi"/>
@@ -740,7 +756,7 @@
           <w:ilvl w:val="0"/>
           <w:numId w:val="0"/>
         </w:numPr>
-        <w:ind w:left="360" w:hanging="0"/>
+        <w:ind w:hanging="0" w:left="360"/>
         <w:jc w:val="both"/>
         <w:rPr>
           <w:rFonts w:cs="Calibri" w:cstheme="minorHAnsi"/>
@@ -764,7 +780,7 @@
           <w:ilvl w:val="0"/>
           <w:numId w:val="0"/>
         </w:numPr>
-        <w:ind w:left="360" w:hanging="0"/>
+        <w:ind w:hanging="0" w:left="360"/>
         <w:jc w:val="both"/>
         <w:rPr>
           <w:rFonts w:cs="Calibri" w:cstheme="minorHAnsi"/>
@@ -788,7 +804,7 @@
           <w:ilvl w:val="0"/>
           <w:numId w:val="0"/>
         </w:numPr>
-        <w:ind w:left="360" w:hanging="0"/>
+        <w:ind w:hanging="0" w:left="360"/>
         <w:jc w:val="both"/>
         <w:rPr>
           <w:rFonts w:cs="Calibri" w:cstheme="minorHAnsi"/>
@@ -812,26 +828,30 @@
           <w:ilvl w:val="0"/>
           <w:numId w:val="0"/>
         </w:numPr>
-        <w:ind w:left="360" w:hanging="0"/>
-        <w:jc w:val="both"/>
-        <w:rPr>
-          <w:rFonts w:cs="Calibri" w:cstheme="minorHAnsi"/>
-          <w:sz w:val="24"/>
-          <w:szCs w:val="24"/>
-        </w:rPr>
-      </w:pPr>
-      <w:r>
-        <w:rPr/>
-      </w:r>
-    </w:p>
-    <w:p>
-      <w:pPr>
-        <w:pStyle w:val="NoSpacing"/>
-        <w:numPr>
-          <w:ilvl w:val="0"/>
-          <w:numId w:val="0"/>
-        </w:numPr>
-        <w:ind w:left="360" w:hanging="0"/>
+        <w:ind w:hanging="0" w:left="360"/>
+        <w:jc w:val="both"/>
+        <w:rPr>
+          <w:rFonts w:cs="Calibri" w:cstheme="minorHAnsi"/>
+          <w:sz w:val="24"/>
+          <w:szCs w:val="24"/>
+        </w:rPr>
+      </w:pPr>
+      <w:r>
+        <w:rPr>
+          <w:rFonts w:cs="Calibri" w:cstheme="minorHAnsi"/>
+          <w:sz w:val="24"/>
+          <w:szCs w:val="24"/>
+        </w:rPr>
+      </w:r>
+    </w:p>
+    <w:p>
+      <w:pPr>
+        <w:pStyle w:val="NoSpacing"/>
+        <w:numPr>
+          <w:ilvl w:val="0"/>
+          <w:numId w:val="0"/>
+        </w:numPr>
+        <w:ind w:hanging="0" w:left="360"/>
         <w:jc w:val="both"/>
         <w:rPr>
           <w:rFonts w:cs="Calibri" w:cstheme="minorHAnsi"/>
@@ -855,16 +875,20 @@
           <w:ilvl w:val="0"/>
           <w:numId w:val="0"/>
         </w:numPr>
-        <w:ind w:left="360" w:hanging="0"/>
-        <w:jc w:val="both"/>
-        <w:rPr>
-          <w:rFonts w:cs="Calibri" w:cstheme="minorHAnsi"/>
-          <w:sz w:val="24"/>
-          <w:szCs w:val="24"/>
-        </w:rPr>
-      </w:pPr>
-      <w:r>
-        <w:rPr/>
+        <w:ind w:hanging="0" w:left="360"/>
+        <w:jc w:val="both"/>
+        <w:rPr>
+          <w:rFonts w:cs="Calibri" w:cstheme="minorHAnsi"/>
+          <w:sz w:val="24"/>
+          <w:szCs w:val="24"/>
+        </w:rPr>
+      </w:pPr>
+      <w:r>
+        <w:rPr>
+          <w:rFonts w:cs="Calibri" w:cstheme="minorHAnsi"/>
+          <w:sz w:val="24"/>
+          <w:szCs w:val="24"/>
+        </w:rPr>
       </w:r>
     </w:p>
     <w:p>
@@ -897,7 +921,7 @@
           <w:ilvl w:val="0"/>
           <w:numId w:val="0"/>
         </w:numPr>
-        <w:ind w:left="360" w:hanging="0"/>
+        <w:ind w:hanging="0" w:left="360"/>
         <w:jc w:val="both"/>
         <w:rPr>
           <w:rFonts w:cs="Calibri" w:cstheme="minorHAnsi"/>
@@ -921,7 +945,7 @@
           <w:ilvl w:val="0"/>
           <w:numId w:val="0"/>
         </w:numPr>
-        <w:ind w:left="360" w:hanging="0"/>
+        <w:ind w:hanging="0" w:left="360"/>
         <w:jc w:val="both"/>
         <w:rPr>
           <w:rFonts w:cs="Calibri" w:cstheme="minorHAnsi"/>
@@ -945,7 +969,7 @@
           <w:ilvl w:val="0"/>
           <w:numId w:val="0"/>
         </w:numPr>
-        <w:ind w:left="360" w:hanging="0"/>
+        <w:ind w:hanging="0" w:left="360"/>
         <w:jc w:val="both"/>
         <w:rPr>
           <w:rFonts w:cs="Calibri" w:cstheme="minorHAnsi"/>
@@ -969,7 +993,7 @@
           <w:ilvl w:val="0"/>
           <w:numId w:val="0"/>
         </w:numPr>
-        <w:ind w:left="360" w:hanging="0"/>
+        <w:ind w:hanging="0" w:left="360"/>
         <w:jc w:val="both"/>
         <w:rPr>
           <w:rFonts w:cs="Calibri" w:cstheme="minorHAnsi"/>
@@ -993,7 +1017,7 @@
           <w:ilvl w:val="0"/>
           <w:numId w:val="0"/>
         </w:numPr>
-        <w:ind w:left="360" w:hanging="0"/>
+        <w:ind w:hanging="0" w:left="360"/>
         <w:jc w:val="both"/>
         <w:rPr>
           <w:rFonts w:cs="Calibri" w:cstheme="minorHAnsi"/>
@@ -1017,26 +1041,30 @@
           <w:ilvl w:val="0"/>
           <w:numId w:val="0"/>
         </w:numPr>
-        <w:ind w:left="360" w:hanging="0"/>
-        <w:jc w:val="both"/>
-        <w:rPr>
-          <w:rFonts w:cs="Calibri" w:cstheme="minorHAnsi"/>
-          <w:sz w:val="24"/>
-          <w:szCs w:val="24"/>
-        </w:rPr>
-      </w:pPr>
-      <w:r>
-        <w:rPr/>
-      </w:r>
-    </w:p>
-    <w:p>
-      <w:pPr>
-        <w:pStyle w:val="NoSpacing"/>
-        <w:numPr>
-          <w:ilvl w:val="0"/>
-          <w:numId w:val="0"/>
-        </w:numPr>
-        <w:ind w:left="360" w:hanging="0"/>
+        <w:ind w:hanging="0" w:left="360"/>
+        <w:jc w:val="both"/>
+        <w:rPr>
+          <w:rFonts w:cs="Calibri" w:cstheme="minorHAnsi"/>
+          <w:sz w:val="24"/>
+          <w:szCs w:val="24"/>
+        </w:rPr>
+      </w:pPr>
+      <w:r>
+        <w:rPr>
+          <w:rFonts w:cs="Calibri" w:cstheme="minorHAnsi"/>
+          <w:sz w:val="24"/>
+          <w:szCs w:val="24"/>
+        </w:rPr>
+      </w:r>
+    </w:p>
+    <w:p>
+      <w:pPr>
+        <w:pStyle w:val="NoSpacing"/>
+        <w:numPr>
+          <w:ilvl w:val="0"/>
+          <w:numId w:val="0"/>
+        </w:numPr>
+        <w:ind w:hanging="0" w:left="360"/>
         <w:jc w:val="both"/>
         <w:rPr>
           <w:rFonts w:cs="Calibri" w:cstheme="minorHAnsi"/>
@@ -1060,16 +1088,20 @@
           <w:ilvl w:val="0"/>
           <w:numId w:val="0"/>
         </w:numPr>
-        <w:ind w:left="360" w:hanging="0"/>
-        <w:jc w:val="both"/>
-        <w:rPr>
-          <w:rFonts w:cs="Calibri" w:cstheme="minorHAnsi"/>
-          <w:sz w:val="24"/>
-          <w:szCs w:val="24"/>
-        </w:rPr>
-      </w:pPr>
-      <w:r>
-        <w:rPr/>
+        <w:ind w:hanging="0" w:left="360"/>
+        <w:jc w:val="both"/>
+        <w:rPr>
+          <w:rFonts w:cs="Calibri" w:cstheme="minorHAnsi"/>
+          <w:sz w:val="24"/>
+          <w:szCs w:val="24"/>
+        </w:rPr>
+      </w:pPr>
+      <w:r>
+        <w:rPr>
+          <w:rFonts w:cs="Calibri" w:cstheme="minorHAnsi"/>
+          <w:sz w:val="24"/>
+          <w:szCs w:val="24"/>
+        </w:rPr>
       </w:r>
     </w:p>
     <w:p>
@@ -1102,35 +1134,43 @@
           <w:ilvl w:val="0"/>
           <w:numId w:val="0"/>
         </w:numPr>
-        <w:ind w:left="360" w:hanging="0"/>
-        <w:jc w:val="both"/>
-        <w:rPr>
-          <w:rFonts w:cs="Calibri" w:cstheme="minorHAnsi"/>
-          <w:sz w:val="24"/>
-          <w:szCs w:val="24"/>
-        </w:rPr>
-      </w:pPr>
-      <w:r>
-        <w:rPr/>
-      </w:r>
-    </w:p>
-    <w:p>
-      <w:pPr>
-        <w:pStyle w:val="NoSpacing"/>
-        <w:numPr>
-          <w:ilvl w:val="0"/>
-          <w:numId w:val="0"/>
-        </w:numPr>
-        <w:ind w:left="360" w:hanging="0"/>
-        <w:jc w:val="both"/>
-        <w:rPr>
-          <w:rFonts w:cs="Calibri" w:cstheme="minorHAnsi"/>
-          <w:sz w:val="24"/>
-          <w:szCs w:val="24"/>
-        </w:rPr>
-      </w:pPr>
-      <w:r>
-        <w:rPr/>
+        <w:ind w:hanging="0" w:left="360"/>
+        <w:jc w:val="both"/>
+        <w:rPr>
+          <w:rFonts w:cs="Calibri" w:cstheme="minorHAnsi"/>
+          <w:sz w:val="24"/>
+          <w:szCs w:val="24"/>
+        </w:rPr>
+      </w:pPr>
+      <w:r>
+        <w:rPr>
+          <w:rFonts w:cs="Calibri" w:cstheme="minorHAnsi"/>
+          <w:sz w:val="24"/>
+          <w:szCs w:val="24"/>
+        </w:rPr>
+      </w:r>
+    </w:p>
+    <w:p>
+      <w:pPr>
+        <w:pStyle w:val="NoSpacing"/>
+        <w:numPr>
+          <w:ilvl w:val="0"/>
+          <w:numId w:val="0"/>
+        </w:numPr>
+        <w:ind w:hanging="0" w:left="360"/>
+        <w:jc w:val="both"/>
+        <w:rPr>
+          <w:rFonts w:cs="Calibri" w:cstheme="minorHAnsi"/>
+          <w:sz w:val="24"/>
+          <w:szCs w:val="24"/>
+        </w:rPr>
+      </w:pPr>
+      <w:r>
+        <w:rPr>
+          <w:rFonts w:cs="Calibri" w:cstheme="minorHAnsi"/>
+          <w:sz w:val="24"/>
+          <w:szCs w:val="24"/>
+        </w:rPr>
         <w:drawing>
           <wp:anchor behindDoc="0" distT="0" distB="0" distL="0" distR="0" simplePos="0" locked="0" layoutInCell="0" allowOverlap="1" relativeHeight="5">
             <wp:simplePos x="0" y="0"/>
@@ -1185,7 +1225,7 @@
           <w:ilvl w:val="0"/>
           <w:numId w:val="0"/>
         </w:numPr>
-        <w:ind w:left="360" w:hanging="0"/>
+        <w:ind w:hanging="0" w:left="360"/>
         <w:jc w:val="both"/>
         <w:rPr>
           <w:rFonts w:cs="Calibri" w:cstheme="minorHAnsi"/>
@@ -1209,7 +1249,7 @@
           <w:ilvl w:val="0"/>
           <w:numId w:val="0"/>
         </w:numPr>
-        <w:ind w:left="360" w:hanging="0"/>
+        <w:ind w:hanging="0" w:left="360"/>
         <w:jc w:val="both"/>
         <w:rPr>
           <w:rFonts w:cs="Calibri" w:cstheme="minorHAnsi"/>
@@ -1233,7 +1273,7 @@
           <w:ilvl w:val="0"/>
           <w:numId w:val="0"/>
         </w:numPr>
-        <w:ind w:left="360" w:hanging="0"/>
+        <w:ind w:hanging="0" w:left="360"/>
         <w:jc w:val="both"/>
         <w:rPr>
           <w:rFonts w:cs="Calibri" w:cstheme="minorHAnsi"/>
@@ -1257,7 +1297,7 @@
           <w:ilvl w:val="0"/>
           <w:numId w:val="0"/>
         </w:numPr>
-        <w:ind w:left="360" w:hanging="0"/>
+        <w:ind w:hanging="0" w:left="360"/>
         <w:jc w:val="both"/>
         <w:rPr>
           <w:rFonts w:cs="Calibri" w:cstheme="minorHAnsi"/>
@@ -1281,47 +1321,31 @@
           <w:ilvl w:val="0"/>
           <w:numId w:val="0"/>
         </w:numPr>
-        <w:ind w:left="360" w:hanging="0"/>
-        <w:jc w:val="both"/>
-        <w:rPr>
-          <w:rFonts w:cs="Calibri" w:cstheme="minorHAnsi"/>
-          <w:sz w:val="24"/>
-          <w:szCs w:val="24"/>
-        </w:rPr>
-      </w:pPr>
-      <w:r>
-        <w:rPr>
-          <w:rFonts w:cs="Calibri" w:cstheme="minorHAnsi"/>
-          <w:sz w:val="24"/>
-          <w:szCs w:val="24"/>
-        </w:rPr>
-        <w:t>D) mostre o conteúdo da pasta "Dados (D:</w:t>
-      </w:r>
-      <w:r>
-        <w:rPr>
-          <w:rFonts w:cs="Calibri" w:cstheme="minorHAnsi"/>
-          <w:sz w:val="24"/>
-          <w:szCs w:val="24"/>
-        </w:rPr>
-        <w:t>)</w:t>
-      </w:r>
-      <w:r>
-        <w:rPr>
-          <w:rFonts w:cs="Calibri" w:cstheme="minorHAnsi"/>
-          <w:sz w:val="24"/>
-          <w:szCs w:val="24"/>
-        </w:rPr>
-        <w:t>".</w:t>
-      </w:r>
-    </w:p>
-    <w:p>
-      <w:pPr>
-        <w:pStyle w:val="NoSpacing"/>
-        <w:numPr>
-          <w:ilvl w:val="0"/>
-          <w:numId w:val="0"/>
-        </w:numPr>
-        <w:ind w:left="360" w:hanging="0"/>
+        <w:ind w:hanging="0" w:left="360"/>
+        <w:jc w:val="both"/>
+        <w:rPr>
+          <w:rFonts w:cs="Calibri" w:cstheme="minorHAnsi"/>
+          <w:sz w:val="24"/>
+          <w:szCs w:val="24"/>
+        </w:rPr>
+      </w:pPr>
+      <w:r>
+        <w:rPr>
+          <w:rFonts w:cs="Calibri" w:cstheme="minorHAnsi"/>
+          <w:sz w:val="24"/>
+          <w:szCs w:val="24"/>
+        </w:rPr>
+        <w:t>D) mostre o conteúdo da pasta "Dados (D:)".</w:t>
+      </w:r>
+    </w:p>
+    <w:p>
+      <w:pPr>
+        <w:pStyle w:val="NoSpacing"/>
+        <w:numPr>
+          <w:ilvl w:val="0"/>
+          <w:numId w:val="0"/>
+        </w:numPr>
+        <w:ind w:hanging="0" w:left="360"/>
         <w:jc w:val="both"/>
         <w:rPr>
           <w:rFonts w:cs="Calibri" w:cstheme="minorHAnsi"/>
@@ -1345,26 +1369,30 @@
           <w:ilvl w:val="0"/>
           <w:numId w:val="0"/>
         </w:numPr>
-        <w:ind w:left="360" w:hanging="0"/>
-        <w:jc w:val="both"/>
-        <w:rPr>
-          <w:rFonts w:cs="Calibri" w:cstheme="minorHAnsi"/>
-          <w:sz w:val="24"/>
-          <w:szCs w:val="24"/>
-        </w:rPr>
-      </w:pPr>
-      <w:r>
-        <w:rPr/>
-      </w:r>
-    </w:p>
-    <w:p>
-      <w:pPr>
-        <w:pStyle w:val="NoSpacing"/>
-        <w:numPr>
-          <w:ilvl w:val="0"/>
-          <w:numId w:val="0"/>
-        </w:numPr>
-        <w:ind w:left="360" w:hanging="0"/>
+        <w:ind w:hanging="0" w:left="360"/>
+        <w:jc w:val="both"/>
+        <w:rPr>
+          <w:rFonts w:cs="Calibri" w:cstheme="minorHAnsi"/>
+          <w:sz w:val="24"/>
+          <w:szCs w:val="24"/>
+        </w:rPr>
+      </w:pPr>
+      <w:r>
+        <w:rPr>
+          <w:rFonts w:cs="Calibri" w:cstheme="minorHAnsi"/>
+          <w:sz w:val="24"/>
+          <w:szCs w:val="24"/>
+        </w:rPr>
+      </w:r>
+    </w:p>
+    <w:p>
+      <w:pPr>
+        <w:pStyle w:val="NoSpacing"/>
+        <w:numPr>
+          <w:ilvl w:val="0"/>
+          <w:numId w:val="0"/>
+        </w:numPr>
+        <w:ind w:hanging="0" w:left="360"/>
         <w:jc w:val="both"/>
         <w:rPr>
           <w:rFonts w:cs="Calibri" w:cstheme="minorHAnsi"/>
@@ -1388,16 +1416,20 @@
           <w:ilvl w:val="0"/>
           <w:numId w:val="0"/>
         </w:numPr>
-        <w:ind w:left="360" w:hanging="0"/>
-        <w:jc w:val="both"/>
-        <w:rPr>
-          <w:rFonts w:cs="Calibri" w:cstheme="minorHAnsi"/>
-          <w:sz w:val="24"/>
-          <w:szCs w:val="24"/>
-        </w:rPr>
-      </w:pPr>
-      <w:r>
-        <w:rPr/>
+        <w:ind w:hanging="0" w:left="360"/>
+        <w:jc w:val="both"/>
+        <w:rPr>
+          <w:rFonts w:cs="Calibri" w:cstheme="minorHAnsi"/>
+          <w:sz w:val="24"/>
+          <w:szCs w:val="24"/>
+        </w:rPr>
+      </w:pPr>
+      <w:r>
+        <w:rPr>
+          <w:rFonts w:cs="Calibri" w:cstheme="minorHAnsi"/>
+          <w:sz w:val="24"/>
+          <w:szCs w:val="24"/>
+        </w:rPr>
       </w:r>
     </w:p>
     <w:p>
@@ -1430,7 +1462,7 @@
           <w:ilvl w:val="0"/>
           <w:numId w:val="0"/>
         </w:numPr>
-        <w:ind w:left="360" w:hanging="0"/>
+        <w:ind w:hanging="0" w:left="360"/>
         <w:jc w:val="both"/>
         <w:rPr>
           <w:rFonts w:cs="Calibri" w:cstheme="minorHAnsi"/>
@@ -1454,7 +1486,7 @@
           <w:ilvl w:val="0"/>
           <w:numId w:val="0"/>
         </w:numPr>
-        <w:ind w:left="360" w:hanging="0"/>
+        <w:ind w:hanging="0" w:left="360"/>
         <w:jc w:val="both"/>
         <w:rPr>
           <w:rFonts w:cs="Calibri" w:cstheme="minorHAnsi"/>
@@ -1478,7 +1510,7 @@
           <w:ilvl w:val="0"/>
           <w:numId w:val="0"/>
         </w:numPr>
-        <w:ind w:left="360" w:hanging="0"/>
+        <w:ind w:hanging="0" w:left="360"/>
         <w:jc w:val="both"/>
         <w:rPr>
           <w:rFonts w:cs="Calibri" w:cstheme="minorHAnsi"/>
@@ -1502,7 +1534,7 @@
           <w:ilvl w:val="0"/>
           <w:numId w:val="0"/>
         </w:numPr>
-        <w:ind w:left="360" w:hanging="0"/>
+        <w:ind w:hanging="0" w:left="360"/>
         <w:jc w:val="both"/>
         <w:rPr>
           <w:rFonts w:cs="Calibri" w:cstheme="minorHAnsi"/>
@@ -1526,7 +1558,7 @@
           <w:ilvl w:val="0"/>
           <w:numId w:val="0"/>
         </w:numPr>
-        <w:ind w:left="360" w:hanging="0"/>
+        <w:ind w:hanging="0" w:left="360"/>
         <w:jc w:val="both"/>
         <w:rPr>
           <w:rFonts w:cs="Calibri" w:cstheme="minorHAnsi"/>
@@ -1550,26 +1582,30 @@
           <w:ilvl w:val="0"/>
           <w:numId w:val="0"/>
         </w:numPr>
-        <w:ind w:left="360" w:hanging="0"/>
-        <w:jc w:val="both"/>
-        <w:rPr>
-          <w:rFonts w:cs="Calibri" w:cstheme="minorHAnsi"/>
-          <w:sz w:val="24"/>
-          <w:szCs w:val="24"/>
-        </w:rPr>
-      </w:pPr>
-      <w:r>
-        <w:rPr/>
-      </w:r>
-    </w:p>
-    <w:p>
-      <w:pPr>
-        <w:pStyle w:val="NoSpacing"/>
-        <w:numPr>
-          <w:ilvl w:val="0"/>
-          <w:numId w:val="0"/>
-        </w:numPr>
-        <w:ind w:left="360" w:hanging="0"/>
+        <w:ind w:hanging="0" w:left="360"/>
+        <w:jc w:val="both"/>
+        <w:rPr>
+          <w:rFonts w:cs="Calibri" w:cstheme="minorHAnsi"/>
+          <w:sz w:val="24"/>
+          <w:szCs w:val="24"/>
+        </w:rPr>
+      </w:pPr>
+      <w:r>
+        <w:rPr>
+          <w:rFonts w:cs="Calibri" w:cstheme="minorHAnsi"/>
+          <w:sz w:val="24"/>
+          <w:szCs w:val="24"/>
+        </w:rPr>
+      </w:r>
+    </w:p>
+    <w:p>
+      <w:pPr>
+        <w:pStyle w:val="NoSpacing"/>
+        <w:numPr>
+          <w:ilvl w:val="0"/>
+          <w:numId w:val="0"/>
+        </w:numPr>
+        <w:ind w:hanging="0" w:left="360"/>
         <w:jc w:val="both"/>
         <w:rPr>
           <w:rFonts w:cs="Calibri" w:cstheme="minorHAnsi"/>
@@ -1593,16 +1629,20 @@
           <w:ilvl w:val="0"/>
           <w:numId w:val="0"/>
         </w:numPr>
-        <w:ind w:left="360" w:hanging="0"/>
-        <w:jc w:val="both"/>
-        <w:rPr>
-          <w:rFonts w:cs="Calibri" w:cstheme="minorHAnsi"/>
-          <w:sz w:val="24"/>
-          <w:szCs w:val="24"/>
-        </w:rPr>
-      </w:pPr>
-      <w:r>
-        <w:rPr/>
+        <w:ind w:hanging="0" w:left="360"/>
+        <w:jc w:val="both"/>
+        <w:rPr>
+          <w:rFonts w:cs="Calibri" w:cstheme="minorHAnsi"/>
+          <w:sz w:val="24"/>
+          <w:szCs w:val="24"/>
+        </w:rPr>
+      </w:pPr>
+      <w:r>
+        <w:rPr>
+          <w:rFonts w:cs="Calibri" w:cstheme="minorHAnsi"/>
+          <w:sz w:val="24"/>
+          <w:szCs w:val="24"/>
+        </w:rPr>
       </w:r>
     </w:p>
     <w:p>
@@ -1635,7 +1675,15 @@
           <w:sz w:val="24"/>
           <w:szCs w:val="24"/>
         </w:rPr>
-        <w:t>pen driv</w:t>
+        <w:t>pen drive</w:t>
+      </w:r>
+      <w:r>
+        <w:rPr>
+          <w:rFonts w:cs="Calibri" w:cstheme="minorHAnsi"/>
+          <w:sz w:val="24"/>
+          <w:szCs w:val="24"/>
+        </w:rPr>
+        <w:t xml:space="preserve"> todo o conteúdo de uma pasta localizada no </w:t>
       </w:r>
       <w:r>
         <w:rPr>
@@ -1645,23 +1693,224 @@
           <w:sz w:val="24"/>
           <w:szCs w:val="24"/>
         </w:rPr>
-        <w:t>e</w:t>
-      </w:r>
-      <w:r>
-        <w:rPr>
-          <w:rFonts w:cs="Calibri" w:cstheme="minorHAnsi"/>
-          <w:sz w:val="24"/>
-          <w:szCs w:val="24"/>
-        </w:rPr>
-        <w:t xml:space="preserve"> </w:t>
-      </w:r>
-      <w:r>
-        <w:rPr>
-          <w:rFonts w:cs="Calibri" w:cstheme="minorHAnsi"/>
-          <w:sz w:val="24"/>
-          <w:szCs w:val="24"/>
-        </w:rPr>
-        <w:t xml:space="preserve">todo o conteúdo de uma pasta localizada no </w:t>
+        <w:t>desktop</w:t>
+      </w:r>
+      <w:r>
+        <w:rPr>
+          <w:rFonts w:cs="Calibri" w:cstheme="minorHAnsi"/>
+          <w:sz w:val="24"/>
+          <w:szCs w:val="24"/>
+        </w:rPr>
+        <w:t xml:space="preserve"> do seu computador, mas antes precisa descobrir quantas subpastas e arquivos há na referida pasta e, também, o espaço requerido para a armazenagem. Assinale o recurso do Windows que permite mais facilmente a obtenção dessas informações.</w:t>
+      </w:r>
+    </w:p>
+    <w:p>
+      <w:pPr>
+        <w:pStyle w:val="NoSpacing"/>
+        <w:numPr>
+          <w:ilvl w:val="0"/>
+          <w:numId w:val="0"/>
+        </w:numPr>
+        <w:ind w:hanging="0" w:left="360"/>
+        <w:jc w:val="both"/>
+        <w:rPr>
+          <w:rFonts w:cs="Calibri" w:cstheme="minorHAnsi"/>
+          <w:sz w:val="24"/>
+          <w:szCs w:val="24"/>
+        </w:rPr>
+      </w:pPr>
+      <w:r>
+        <w:rPr>
+          <w:rFonts w:cs="Calibri" w:cstheme="minorHAnsi"/>
+          <w:sz w:val="24"/>
+          <w:szCs w:val="24"/>
+        </w:rPr>
+        <w:t>A) Configurações.</w:t>
+      </w:r>
+    </w:p>
+    <w:p>
+      <w:pPr>
+        <w:pStyle w:val="NoSpacing"/>
+        <w:numPr>
+          <w:ilvl w:val="0"/>
+          <w:numId w:val="0"/>
+        </w:numPr>
+        <w:ind w:hanging="0" w:left="360"/>
+        <w:jc w:val="both"/>
+        <w:rPr>
+          <w:rFonts w:cs="Calibri" w:cstheme="minorHAnsi"/>
+          <w:sz w:val="24"/>
+          <w:szCs w:val="24"/>
+        </w:rPr>
+      </w:pPr>
+      <w:r>
+        <w:rPr>
+          <w:rFonts w:cs="Calibri" w:cstheme="minorHAnsi"/>
+          <w:sz w:val="24"/>
+          <w:szCs w:val="24"/>
+        </w:rPr>
+        <w:t>B) Bloco de Notas.</w:t>
+      </w:r>
+    </w:p>
+    <w:p>
+      <w:pPr>
+        <w:pStyle w:val="NoSpacing"/>
+        <w:numPr>
+          <w:ilvl w:val="0"/>
+          <w:numId w:val="0"/>
+        </w:numPr>
+        <w:ind w:hanging="0" w:left="360"/>
+        <w:jc w:val="both"/>
+        <w:rPr>
+          <w:rFonts w:cs="Calibri" w:cstheme="minorHAnsi"/>
+          <w:sz w:val="24"/>
+          <w:szCs w:val="24"/>
+        </w:rPr>
+      </w:pPr>
+      <w:r>
+        <w:rPr>
+          <w:rFonts w:cs="Calibri" w:cstheme="minorHAnsi"/>
+          <w:sz w:val="24"/>
+          <w:szCs w:val="24"/>
+        </w:rPr>
+        <w:t>C) Prompt de Comando.</w:t>
+      </w:r>
+    </w:p>
+    <w:p>
+      <w:pPr>
+        <w:pStyle w:val="NoSpacing"/>
+        <w:numPr>
+          <w:ilvl w:val="0"/>
+          <w:numId w:val="0"/>
+        </w:numPr>
+        <w:ind w:hanging="0" w:left="360"/>
+        <w:jc w:val="both"/>
+        <w:rPr>
+          <w:rFonts w:cs="Calibri" w:cstheme="minorHAnsi"/>
+          <w:sz w:val="24"/>
+          <w:szCs w:val="24"/>
+        </w:rPr>
+      </w:pPr>
+      <w:r>
+        <w:rPr>
+          <w:rFonts w:cs="Calibri" w:cstheme="minorHAnsi"/>
+          <w:sz w:val="24"/>
+          <w:szCs w:val="24"/>
+        </w:rPr>
+        <w:t>D) Gerenciador de Tarefas.</w:t>
+      </w:r>
+    </w:p>
+    <w:p>
+      <w:pPr>
+        <w:pStyle w:val="NoSpacing"/>
+        <w:numPr>
+          <w:ilvl w:val="0"/>
+          <w:numId w:val="0"/>
+        </w:numPr>
+        <w:ind w:hanging="0" w:left="360"/>
+        <w:jc w:val="both"/>
+        <w:rPr>
+          <w:rFonts w:cs="Calibri" w:cstheme="minorHAnsi"/>
+          <w:sz w:val="24"/>
+          <w:szCs w:val="24"/>
+        </w:rPr>
+      </w:pPr>
+      <w:r>
+        <w:rPr>
+          <w:rFonts w:cs="Calibri" w:cstheme="minorHAnsi"/>
+          <w:sz w:val="24"/>
+          <w:szCs w:val="24"/>
+        </w:rPr>
+        <w:t>E) Explorador de Arquivos.</w:t>
+      </w:r>
+    </w:p>
+    <w:p>
+      <w:pPr>
+        <w:pStyle w:val="NoSpacing"/>
+        <w:numPr>
+          <w:ilvl w:val="0"/>
+          <w:numId w:val="0"/>
+        </w:numPr>
+        <w:ind w:hanging="0" w:left="360"/>
+        <w:jc w:val="both"/>
+        <w:rPr>
+          <w:rFonts w:cs="Calibri" w:cstheme="minorHAnsi"/>
+          <w:sz w:val="24"/>
+          <w:szCs w:val="24"/>
+        </w:rPr>
+      </w:pPr>
+      <w:r>
+        <w:rPr/>
+      </w:r>
+    </w:p>
+    <w:p>
+      <w:pPr>
+        <w:pStyle w:val="NoSpacing"/>
+        <w:numPr>
+          <w:ilvl w:val="0"/>
+          <w:numId w:val="0"/>
+        </w:numPr>
+        <w:ind w:hanging="0" w:left="360"/>
+        <w:jc w:val="both"/>
+        <w:rPr>
+          <w:rFonts w:cs="Calibri" w:cstheme="minorHAnsi"/>
+          <w:sz w:val="24"/>
+          <w:szCs w:val="24"/>
+        </w:rPr>
+      </w:pPr>
+      <w:r>
+        <w:rPr>
+          <w:rFonts w:cs="Calibri" w:cstheme="minorHAnsi"/>
+          <w:sz w:val="24"/>
+          <w:szCs w:val="24"/>
+        </w:rPr>
+        <w:t>Resposta: E</w:t>
+      </w:r>
+    </w:p>
+    <w:p>
+      <w:pPr>
+        <w:pStyle w:val="NoSpacing"/>
+        <w:numPr>
+          <w:ilvl w:val="0"/>
+          <w:numId w:val="0"/>
+        </w:numPr>
+        <w:ind w:hanging="0" w:left="360"/>
+        <w:jc w:val="both"/>
+        <w:rPr>
+          <w:rFonts w:cs="Calibri" w:cstheme="minorHAnsi"/>
+          <w:sz w:val="24"/>
+          <w:szCs w:val="24"/>
+        </w:rPr>
+      </w:pPr>
+      <w:r>
+        <w:rPr>
+          <w:rFonts w:cs="Calibri" w:cstheme="minorHAnsi"/>
+          <w:sz w:val="24"/>
+          <w:szCs w:val="24"/>
+        </w:rPr>
+      </w:r>
+    </w:p>
+    <w:p>
+      <w:pPr>
+        <w:pStyle w:val="NoSpacing"/>
+        <w:numPr>
+          <w:ilvl w:val="0"/>
+          <w:numId w:val="1"/>
+        </w:numPr>
+        <w:jc w:val="both"/>
+        <w:rPr>
+          <w:rFonts w:cs="Calibri" w:cstheme="minorHAnsi"/>
+          <w:sz w:val="24"/>
+          <w:szCs w:val="24"/>
+        </w:rPr>
+      </w:pPr>
+      <w:r>
+        <w:rPr>
+          <w:rFonts w:cs="Calibri" w:cstheme="minorHAnsi"/>
+          <w:sz w:val="24"/>
+          <w:szCs w:val="24"/>
+        </w:rPr>
+        <w:t xml:space="preserve">(IMBEL/FGV/2021) Maria abriu o </w:t>
       </w:r>
       <w:r>
         <w:rPr>
@@ -1671,145 +1920,168 @@
           <w:sz w:val="24"/>
           <w:szCs w:val="24"/>
         </w:rPr>
-        <w:t>desktop</w:t>
-      </w:r>
-      <w:r>
-        <w:rPr>
-          <w:rFonts w:cs="Calibri" w:cstheme="minorHAnsi"/>
-          <w:sz w:val="24"/>
-          <w:szCs w:val="24"/>
-        </w:rPr>
-        <w:t xml:space="preserve"> do seu computador, mas antes precisa descobrir quantas subpastas e arquivos há na referida pasta e, também, o espaço requerido para a armazenagem. Assinale o recurso do Windows que permite mais facilmente a obtenção dessas informações.</w:t>
-      </w:r>
-    </w:p>
-    <w:p>
-      <w:pPr>
-        <w:pStyle w:val="NoSpacing"/>
-        <w:numPr>
-          <w:ilvl w:val="0"/>
-          <w:numId w:val="0"/>
-        </w:numPr>
-        <w:ind w:left="360" w:hanging="0"/>
-        <w:jc w:val="both"/>
-        <w:rPr>
-          <w:rFonts w:cs="Calibri" w:cstheme="minorHAnsi"/>
-          <w:sz w:val="24"/>
-          <w:szCs w:val="24"/>
-        </w:rPr>
-      </w:pPr>
-      <w:r>
-        <w:rPr>
-          <w:rFonts w:cs="Calibri" w:cstheme="minorHAnsi"/>
-          <w:sz w:val="24"/>
-          <w:szCs w:val="24"/>
-        </w:rPr>
-        <w:t>A) Configurações.</w:t>
-      </w:r>
-    </w:p>
-    <w:p>
-      <w:pPr>
-        <w:pStyle w:val="NoSpacing"/>
-        <w:numPr>
-          <w:ilvl w:val="0"/>
-          <w:numId w:val="0"/>
-        </w:numPr>
-        <w:ind w:left="360" w:hanging="0"/>
-        <w:jc w:val="both"/>
-        <w:rPr>
-          <w:rFonts w:cs="Calibri" w:cstheme="minorHAnsi"/>
-          <w:sz w:val="24"/>
-          <w:szCs w:val="24"/>
-        </w:rPr>
-      </w:pPr>
-      <w:r>
-        <w:rPr>
-          <w:rFonts w:cs="Calibri" w:cstheme="minorHAnsi"/>
-          <w:sz w:val="24"/>
-          <w:szCs w:val="24"/>
-        </w:rPr>
-        <w:t>B) Bloco de Notas.</w:t>
-      </w:r>
-    </w:p>
-    <w:p>
-      <w:pPr>
-        <w:pStyle w:val="NoSpacing"/>
-        <w:numPr>
-          <w:ilvl w:val="0"/>
-          <w:numId w:val="0"/>
-        </w:numPr>
-        <w:ind w:left="360" w:hanging="0"/>
-        <w:jc w:val="both"/>
-        <w:rPr>
-          <w:rFonts w:cs="Calibri" w:cstheme="minorHAnsi"/>
-          <w:sz w:val="24"/>
-          <w:szCs w:val="24"/>
-        </w:rPr>
-      </w:pPr>
-      <w:r>
-        <w:rPr>
-          <w:rFonts w:cs="Calibri" w:cstheme="minorHAnsi"/>
-          <w:sz w:val="24"/>
-          <w:szCs w:val="24"/>
-        </w:rPr>
-        <w:t>C) Prompt de Comando.</w:t>
-      </w:r>
-    </w:p>
-    <w:p>
-      <w:pPr>
-        <w:pStyle w:val="NoSpacing"/>
-        <w:numPr>
-          <w:ilvl w:val="0"/>
-          <w:numId w:val="0"/>
-        </w:numPr>
-        <w:ind w:left="360" w:hanging="0"/>
-        <w:jc w:val="both"/>
-        <w:rPr>
-          <w:rFonts w:cs="Calibri" w:cstheme="minorHAnsi"/>
-          <w:sz w:val="24"/>
-          <w:szCs w:val="24"/>
-        </w:rPr>
-      </w:pPr>
-      <w:r>
-        <w:rPr>
-          <w:rFonts w:cs="Calibri" w:cstheme="minorHAnsi"/>
-          <w:sz w:val="24"/>
-          <w:szCs w:val="24"/>
-        </w:rPr>
-        <w:t>D) Gerenciador de Tarefas.</w:t>
-      </w:r>
-    </w:p>
-    <w:p>
-      <w:pPr>
-        <w:pStyle w:val="NoSpacing"/>
-        <w:numPr>
-          <w:ilvl w:val="0"/>
-          <w:numId w:val="0"/>
-        </w:numPr>
-        <w:ind w:left="360" w:hanging="0"/>
-        <w:jc w:val="both"/>
-        <w:rPr>
-          <w:rFonts w:cs="Calibri" w:cstheme="minorHAnsi"/>
-          <w:sz w:val="24"/>
-          <w:szCs w:val="24"/>
-        </w:rPr>
-      </w:pPr>
-      <w:r>
-        <w:rPr>
-          <w:rFonts w:cs="Calibri" w:cstheme="minorHAnsi"/>
-          <w:sz w:val="24"/>
-          <w:szCs w:val="24"/>
-        </w:rPr>
-        <w:t>E) Explorador de Arquivos.</w:t>
-      </w:r>
-    </w:p>
-    <w:p>
-      <w:pPr>
-        <w:pStyle w:val="NoSpacing"/>
-        <w:numPr>
-          <w:ilvl w:val="0"/>
-          <w:numId w:val="0"/>
-        </w:numPr>
-        <w:ind w:left="360" w:hanging="0"/>
+        <w:t>Explorador de Arquivos</w:t>
+      </w:r>
+      <w:r>
+        <w:rPr>
+          <w:rFonts w:cs="Calibri" w:cstheme="minorHAnsi"/>
+          <w:sz w:val="24"/>
+          <w:szCs w:val="24"/>
+        </w:rPr>
+        <w:t xml:space="preserve"> no Windows para apagar um arquivo em uma certa pasta. Depois de acessar a pasta, Maria localizou o arquivo, selecionou-o e pressionou Delete no teclado. Maria, imediatamente, percebeu que havia deletado o arquivo errado. Ato contínuo, usou uma combinação de teclas e o arquivo voltou a ser exibido na lista. Assinale a combinação de teclas utilizada por Maria.</w:t>
+      </w:r>
+    </w:p>
+    <w:p>
+      <w:pPr>
+        <w:pStyle w:val="NoSpacing"/>
+        <w:numPr>
+          <w:ilvl w:val="0"/>
+          <w:numId w:val="0"/>
+        </w:numPr>
+        <w:ind w:hanging="0" w:left="360"/>
+        <w:jc w:val="both"/>
+        <w:rPr>
+          <w:rFonts w:cs="Calibri" w:cstheme="minorHAnsi"/>
+          <w:sz w:val="24"/>
+          <w:szCs w:val="24"/>
+        </w:rPr>
+      </w:pPr>
+      <w:r>
+        <w:rPr>
+          <w:rFonts w:cs="Calibri" w:cstheme="minorHAnsi"/>
+          <w:sz w:val="24"/>
+          <w:szCs w:val="24"/>
+        </w:rPr>
+        <w:t>A) Ctrl-Alt-X</w:t>
+      </w:r>
+    </w:p>
+    <w:p>
+      <w:pPr>
+        <w:pStyle w:val="NoSpacing"/>
+        <w:numPr>
+          <w:ilvl w:val="0"/>
+          <w:numId w:val="0"/>
+        </w:numPr>
+        <w:ind w:hanging="0" w:left="360"/>
+        <w:jc w:val="both"/>
+        <w:rPr>
+          <w:rFonts w:cs="Calibri" w:cstheme="minorHAnsi"/>
+          <w:sz w:val="24"/>
+          <w:szCs w:val="24"/>
+        </w:rPr>
+      </w:pPr>
+      <w:r>
+        <w:rPr>
+          <w:rFonts w:cs="Calibri" w:cstheme="minorHAnsi"/>
+          <w:sz w:val="24"/>
+          <w:szCs w:val="24"/>
+        </w:rPr>
+        <w:t>B) Ctrl-Alt-D</w:t>
+      </w:r>
+    </w:p>
+    <w:p>
+      <w:pPr>
+        <w:pStyle w:val="NoSpacing"/>
+        <w:numPr>
+          <w:ilvl w:val="0"/>
+          <w:numId w:val="0"/>
+        </w:numPr>
+        <w:ind w:hanging="0" w:left="360"/>
+        <w:jc w:val="both"/>
+        <w:rPr>
+          <w:rFonts w:cs="Calibri" w:cstheme="minorHAnsi"/>
+          <w:sz w:val="24"/>
+          <w:szCs w:val="24"/>
+        </w:rPr>
+      </w:pPr>
+      <w:r>
+        <w:rPr>
+          <w:rFonts w:cs="Calibri" w:cstheme="minorHAnsi"/>
+          <w:sz w:val="24"/>
+          <w:szCs w:val="24"/>
+        </w:rPr>
+        <w:t>C) Ctrl-R</w:t>
+      </w:r>
+    </w:p>
+    <w:p>
+      <w:pPr>
+        <w:pStyle w:val="NoSpacing"/>
+        <w:numPr>
+          <w:ilvl w:val="0"/>
+          <w:numId w:val="0"/>
+        </w:numPr>
+        <w:ind w:hanging="0" w:left="360"/>
+        <w:jc w:val="both"/>
+        <w:rPr>
+          <w:rFonts w:cs="Calibri" w:cstheme="minorHAnsi"/>
+          <w:sz w:val="24"/>
+          <w:szCs w:val="24"/>
+        </w:rPr>
+      </w:pPr>
+      <w:r>
+        <w:rPr>
+          <w:rFonts w:cs="Calibri" w:cstheme="minorHAnsi"/>
+          <w:sz w:val="24"/>
+          <w:szCs w:val="24"/>
+        </w:rPr>
+        <w:t>D) Ctrl-Y</w:t>
+      </w:r>
+    </w:p>
+    <w:p>
+      <w:pPr>
+        <w:pStyle w:val="NoSpacing"/>
+        <w:numPr>
+          <w:ilvl w:val="0"/>
+          <w:numId w:val="0"/>
+        </w:numPr>
+        <w:ind w:hanging="0" w:left="360"/>
+        <w:jc w:val="both"/>
+        <w:rPr>
+          <w:rFonts w:cs="Calibri" w:cstheme="minorHAnsi"/>
+          <w:sz w:val="24"/>
+          <w:szCs w:val="24"/>
+        </w:rPr>
+      </w:pPr>
+      <w:r>
+        <w:rPr>
+          <w:rFonts w:cs="Calibri" w:cstheme="minorHAnsi"/>
+          <w:sz w:val="24"/>
+          <w:szCs w:val="24"/>
+        </w:rPr>
+        <w:t>E) Ctrl-Z</w:t>
+      </w:r>
+    </w:p>
+    <w:p>
+      <w:pPr>
+        <w:pStyle w:val="NoSpacing"/>
+        <w:numPr>
+          <w:ilvl w:val="0"/>
+          <w:numId w:val="0"/>
+        </w:numPr>
+        <w:ind w:hanging="0" w:left="360"/>
+        <w:jc w:val="both"/>
+        <w:rPr>
+          <w:rFonts w:cs="Calibri" w:cstheme="minorHAnsi"/>
+          <w:sz w:val="24"/>
+          <w:szCs w:val="24"/>
+        </w:rPr>
+      </w:pPr>
+      <w:r>
+        <w:rPr>
+          <w:rFonts w:cs="Calibri" w:cstheme="minorHAnsi"/>
+          <w:sz w:val="24"/>
+          <w:szCs w:val="24"/>
+        </w:rPr>
+      </w:r>
+    </w:p>
+    <w:p>
+      <w:pPr>
+        <w:pStyle w:val="NoSpacing"/>
+        <w:numPr>
+          <w:ilvl w:val="0"/>
+          <w:numId w:val="0"/>
+        </w:numPr>
+        <w:ind w:hanging="0" w:left="360"/>
         <w:jc w:val="both"/>
         <w:rPr>
           <w:rFonts w:cs="Calibri" w:cstheme="minorHAnsi"/>
@@ -1833,239 +2105,20 @@
           <w:ilvl w:val="0"/>
           <w:numId w:val="0"/>
         </w:numPr>
-        <w:ind w:left="360" w:hanging="0"/>
-        <w:jc w:val="both"/>
-        <w:rPr>
-          <w:rFonts w:cs="Calibri" w:cstheme="minorHAnsi"/>
-          <w:sz w:val="24"/>
-          <w:szCs w:val="24"/>
-        </w:rPr>
-      </w:pPr>
-      <w:r>
-        <w:rPr/>
-      </w:r>
-    </w:p>
-    <w:p>
-      <w:pPr>
-        <w:pStyle w:val="NoSpacing"/>
-        <w:numPr>
-          <w:ilvl w:val="0"/>
-          <w:numId w:val="1"/>
-        </w:numPr>
-        <w:jc w:val="both"/>
-        <w:rPr>
-          <w:rFonts w:cs="Calibri" w:cstheme="minorHAnsi"/>
-          <w:sz w:val="24"/>
-          <w:szCs w:val="24"/>
-        </w:rPr>
-      </w:pPr>
-      <w:r>
-        <w:rPr>
-          <w:rFonts w:cs="Calibri" w:cstheme="minorHAnsi"/>
-          <w:sz w:val="24"/>
-          <w:szCs w:val="24"/>
-        </w:rPr>
-        <w:t xml:space="preserve">(IMBEL/FGV/2021) Maria abriu o </w:t>
-      </w:r>
-      <w:r>
-        <w:rPr>
-          <w:rFonts w:cs="Calibri" w:cstheme="minorHAnsi"/>
-          <w:i/>
-          <w:iCs/>
-          <w:sz w:val="24"/>
-          <w:szCs w:val="24"/>
-        </w:rPr>
-        <w:t>Explorador de Arquivos</w:t>
-      </w:r>
-      <w:r>
-        <w:rPr>
-          <w:rFonts w:cs="Calibri" w:cstheme="minorHAnsi"/>
-          <w:sz w:val="24"/>
-          <w:szCs w:val="24"/>
-        </w:rPr>
-        <w:t xml:space="preserve"> no Windows para apagar um arquivo em uma certa pasta. Depois de acessar a pasta, Maria localizou o arquivo, selecionou-o e pressionou Delete no teclado. Maria, imediatamente, percebeu que havia deleteado o arquivo errado. Ato contínuo, usou uma combinação de teclas e o arquivo voltou a ser exibido na lista. Assinale a combinação de teclas utilizada por Maria.</w:t>
-      </w:r>
-    </w:p>
-    <w:p>
-      <w:pPr>
-        <w:pStyle w:val="NoSpacing"/>
-        <w:numPr>
-          <w:ilvl w:val="0"/>
-          <w:numId w:val="0"/>
-        </w:numPr>
-        <w:ind w:left="360" w:hanging="0"/>
-        <w:jc w:val="both"/>
-        <w:rPr>
-          <w:rFonts w:cs="Calibri" w:cstheme="minorHAnsi"/>
-          <w:sz w:val="24"/>
-          <w:szCs w:val="24"/>
-        </w:rPr>
-      </w:pPr>
-      <w:r>
-        <w:rPr>
-          <w:rFonts w:cs="Calibri" w:cstheme="minorHAnsi"/>
-          <w:sz w:val="24"/>
-          <w:szCs w:val="24"/>
-        </w:rPr>
-        <w:t>A) Ctrl-Alt-X</w:t>
-      </w:r>
-    </w:p>
-    <w:p>
-      <w:pPr>
-        <w:pStyle w:val="NoSpacing"/>
-        <w:numPr>
-          <w:ilvl w:val="0"/>
-          <w:numId w:val="0"/>
-        </w:numPr>
-        <w:ind w:left="360" w:hanging="0"/>
-        <w:jc w:val="both"/>
-        <w:rPr>
-          <w:rFonts w:cs="Calibri" w:cstheme="minorHAnsi"/>
-          <w:sz w:val="24"/>
-          <w:szCs w:val="24"/>
-        </w:rPr>
-      </w:pPr>
-      <w:r>
-        <w:rPr>
-          <w:rFonts w:cs="Calibri" w:cstheme="minorHAnsi"/>
-          <w:sz w:val="24"/>
-          <w:szCs w:val="24"/>
-        </w:rPr>
-        <w:t>B) Ctrl-Alt-D</w:t>
-      </w:r>
-    </w:p>
-    <w:p>
-      <w:pPr>
-        <w:pStyle w:val="NoSpacing"/>
-        <w:numPr>
-          <w:ilvl w:val="0"/>
-          <w:numId w:val="0"/>
-        </w:numPr>
-        <w:ind w:left="360" w:hanging="0"/>
-        <w:jc w:val="both"/>
-        <w:rPr>
-          <w:rFonts w:cs="Calibri" w:cstheme="minorHAnsi"/>
-          <w:sz w:val="24"/>
-          <w:szCs w:val="24"/>
-        </w:rPr>
-      </w:pPr>
-      <w:r>
-        <w:rPr>
-          <w:rFonts w:cs="Calibri" w:cstheme="minorHAnsi"/>
-          <w:sz w:val="24"/>
-          <w:szCs w:val="24"/>
-        </w:rPr>
-        <w:t>C) Ctrl-R</w:t>
-      </w:r>
-    </w:p>
-    <w:p>
-      <w:pPr>
-        <w:pStyle w:val="NoSpacing"/>
-        <w:numPr>
-          <w:ilvl w:val="0"/>
-          <w:numId w:val="0"/>
-        </w:numPr>
-        <w:ind w:left="360" w:hanging="0"/>
-        <w:jc w:val="both"/>
-        <w:rPr>
-          <w:rFonts w:cs="Calibri" w:cstheme="minorHAnsi"/>
-          <w:sz w:val="24"/>
-          <w:szCs w:val="24"/>
-        </w:rPr>
-      </w:pPr>
-      <w:r>
-        <w:rPr>
-          <w:rFonts w:cs="Calibri" w:cstheme="minorHAnsi"/>
-          <w:sz w:val="24"/>
-          <w:szCs w:val="24"/>
-        </w:rPr>
-        <w:t>D) Ctrl-Y</w:t>
-      </w:r>
-    </w:p>
-    <w:p>
-      <w:pPr>
-        <w:pStyle w:val="NoSpacing"/>
-        <w:numPr>
-          <w:ilvl w:val="0"/>
-          <w:numId w:val="0"/>
-        </w:numPr>
-        <w:ind w:left="360" w:hanging="0"/>
-        <w:jc w:val="both"/>
-        <w:rPr>
-          <w:rFonts w:cs="Calibri" w:cstheme="minorHAnsi"/>
-          <w:sz w:val="24"/>
-          <w:szCs w:val="24"/>
-        </w:rPr>
-      </w:pPr>
-      <w:r>
-        <w:rPr>
-          <w:rFonts w:cs="Calibri" w:cstheme="minorHAnsi"/>
-          <w:sz w:val="24"/>
-          <w:szCs w:val="24"/>
-        </w:rPr>
-        <w:t>E) Ctrl-Z</w:t>
-      </w:r>
-    </w:p>
-    <w:p>
-      <w:pPr>
-        <w:pStyle w:val="NoSpacing"/>
-        <w:numPr>
-          <w:ilvl w:val="0"/>
-          <w:numId w:val="0"/>
-        </w:numPr>
-        <w:ind w:left="360" w:hanging="0"/>
-        <w:jc w:val="both"/>
-        <w:rPr>
-          <w:rFonts w:cs="Calibri" w:cstheme="minorHAnsi"/>
-          <w:sz w:val="24"/>
-          <w:szCs w:val="24"/>
-        </w:rPr>
-      </w:pPr>
-      <w:r>
-        <w:rPr/>
-      </w:r>
-    </w:p>
-    <w:p>
-      <w:pPr>
-        <w:pStyle w:val="NoSpacing"/>
-        <w:numPr>
-          <w:ilvl w:val="0"/>
-          <w:numId w:val="0"/>
-        </w:numPr>
-        <w:ind w:left="360" w:hanging="0"/>
-        <w:jc w:val="both"/>
-        <w:rPr>
-          <w:rFonts w:cs="Calibri" w:cstheme="minorHAnsi"/>
-          <w:sz w:val="24"/>
-          <w:szCs w:val="24"/>
-        </w:rPr>
-      </w:pPr>
-      <w:r>
-        <w:rPr>
-          <w:rFonts w:cs="Calibri" w:cstheme="minorHAnsi"/>
-          <w:sz w:val="24"/>
-          <w:szCs w:val="24"/>
-        </w:rPr>
-        <w:t>Resposta: E</w:t>
-      </w:r>
-    </w:p>
-    <w:p>
-      <w:pPr>
-        <w:pStyle w:val="NoSpacing"/>
-        <w:numPr>
-          <w:ilvl w:val="0"/>
-          <w:numId w:val="0"/>
-        </w:numPr>
-        <w:ind w:left="360" w:hanging="0"/>
-        <w:jc w:val="both"/>
-        <w:rPr>
-          <w:rFonts w:cs="Calibri" w:cstheme="minorHAnsi"/>
-          <w:sz w:val="24"/>
-          <w:szCs w:val="24"/>
-        </w:rPr>
-      </w:pPr>
-      <w:r>
-        <w:rPr/>
+        <w:ind w:hanging="0" w:left="360"/>
+        <w:jc w:val="both"/>
+        <w:rPr>
+          <w:rFonts w:cs="Calibri" w:cstheme="minorHAnsi"/>
+          <w:sz w:val="24"/>
+          <w:szCs w:val="24"/>
+        </w:rPr>
+      </w:pPr>
+      <w:r>
+        <w:rPr>
+          <w:rFonts w:cs="Calibri" w:cstheme="minorHAnsi"/>
+          <w:sz w:val="24"/>
+          <w:szCs w:val="24"/>
+        </w:rPr>
       </w:r>
     </w:p>
     <w:p>
@@ -2105,7 +2158,6 @@
         <w:br/>
         <w:t>No Explorador de Arquivos do Windows 10, ao se clicar uma pasta com o botão direito do mouse, selecionar a opção Propriedades e depois clicar a aba Segurança, serão mostradas algumas opções de permissões para usuários autorizados como, por exemplo, Controle total, Modificar e Leitura.</w:t>
         <w:br/>
-        <w:t>Escolha uma opção:</w:t>
       </w:r>
     </w:p>
     <w:p>
@@ -2116,7 +2168,7 @@
           <w:numId w:val="0"/>
         </w:numPr>
         <w:spacing w:before="0" w:after="200"/>
-        <w:ind w:left="360" w:hanging="0"/>
+        <w:ind w:hanging="0" w:left="360"/>
         <w:jc w:val="left"/>
         <w:rPr/>
       </w:pPr>
@@ -2129,18 +2181,7 @@
           <w:szCs w:val="24"/>
           <w:lang w:val="pt-BR" w:eastAsia="en-US" w:bidi="ar-SA"/>
         </w:rPr>
-        <w:t xml:space="preserve">(  </w:t>
-      </w:r>
-      <w:r>
-        <w:rPr>
-          <w:rFonts w:eastAsia="Calibri" w:cs="Calibri" w:cstheme="minorHAnsi"/>
-          <w:color w:val="auto"/>
-          <w:kern w:val="0"/>
-          <w:sz w:val="24"/>
-          <w:szCs w:val="24"/>
-          <w:lang w:val="pt-BR" w:eastAsia="en-US" w:bidi="ar-SA"/>
-        </w:rPr>
-        <w:t>) Verdadeiro</w:t>
+        <w:t>(  ) Verdadeiro</w:t>
         <w:br/>
         <w:t>(  ) Falso</w:t>
         <w:br/>
@@ -2149,7 +2190,9 @@
       </w:r>
     </w:p>
     <w:sectPr>
-      <w:headerReference w:type="default" r:id="rId3"/>
+      <w:headerReference w:type="even" r:id="rId3"/>
+      <w:headerReference w:type="default" r:id="rId4"/>
+      <w:headerReference w:type="first" r:id="rId5"/>
       <w:type w:val="nextPage"/>
       <w:pgSz w:w="11906" w:h="16838"/>
       <w:pgMar w:left="1440" w:right="1440" w:gutter="0" w:header="709" w:top="1440" w:footer="0" w:bottom="567"/>
@@ -2163,6 +2206,20 @@
 </file>
 
 <file path=word/header1.xml><?xml version="1.0" encoding="utf-8"?>
+<w:hdr xmlns:o="urn:schemas-microsoft-com:office:office" xmlns:r="http://schemas.openxmlformats.org/officeDocument/2006/relationships" xmlns:v="urn:schemas-microsoft-com:vml" xmlns:w="http://schemas.openxmlformats.org/wordprocessingml/2006/main" xmlns:w10="urn:schemas-microsoft-com:office:word" xmlns:wp="http://schemas.openxmlformats.org/drawingml/2006/wordprocessingDrawing" xmlns:wps="http://schemas.microsoft.com/office/word/2010/wordprocessingShape" xmlns:wpg="http://schemas.microsoft.com/office/word/2010/wordprocessingGroup" xmlns:mc="http://schemas.openxmlformats.org/markup-compatibility/2006" xmlns:wp14="http://schemas.microsoft.com/office/word/2010/wordprocessingDrawing" xmlns:w14="http://schemas.microsoft.com/office/word/2010/wordml" xmlns:w15="http://schemas.microsoft.com/office/word/2012/wordml" mc:Ignorable="w14 wp14 w15">
+  <w:p>
+    <w:pPr>
+      <w:pStyle w:val="Header"/>
+      <w:rPr/>
+    </w:pPr>
+    <w:r>
+      <w:rPr/>
+    </w:r>
+  </w:p>
+</w:hdr>
+</file>
+
+<file path=word/header2.xml><?xml version="1.0" encoding="utf-8"?>
 <w:hdr xmlns:o="urn:schemas-microsoft-com:office:office" xmlns:r="http://schemas.openxmlformats.org/officeDocument/2006/relationships" xmlns:v="urn:schemas-microsoft-com:vml" xmlns:w="http://schemas.openxmlformats.org/wordprocessingml/2006/main" xmlns:w10="urn:schemas-microsoft-com:office:word" xmlns:wp="http://schemas.openxmlformats.org/drawingml/2006/wordprocessingDrawing" xmlns:wps="http://schemas.microsoft.com/office/word/2010/wordprocessingShape" xmlns:wpg="http://schemas.microsoft.com/office/word/2010/wordprocessingGroup" xmlns:mc="http://schemas.openxmlformats.org/markup-compatibility/2006" xmlns:wp14="http://schemas.microsoft.com/office/word/2010/wordprocessingDrawing" xmlns:w14="http://schemas.microsoft.com/office/word/2010/wordml" xmlns:w15="http://schemas.microsoft.com/office/word/2012/wordml" mc:Ignorable="w14 wp14 w15">
   <w:tbl>
     <w:tblPr>
@@ -2181,9 +2238,9 @@
     </w:tblPr>
     <w:tblGrid>
       <w:gridCol w:w="1186"/>
-      <w:gridCol w:w="5883"/>
+      <w:gridCol w:w="5881"/>
       <w:gridCol w:w="11"/>
-      <w:gridCol w:w="2837"/>
+      <w:gridCol w:w="2839"/>
     </w:tblGrid>
     <w:tr>
       <w:trPr/>
@@ -2266,7 +2323,7 @@
       </w:tc>
       <w:tc>
         <w:tcPr>
-          <w:tcW w:w="5894" w:type="dxa"/>
+          <w:tcW w:w="5892" w:type="dxa"/>
           <w:gridSpan w:val="2"/>
           <w:tcBorders/>
         </w:tcPr>
@@ -2319,7 +2376,7 @@
       </w:tc>
       <w:tc>
         <w:tcPr>
-          <w:tcW w:w="2837" w:type="dxa"/>
+          <w:tcW w:w="2839" w:type="dxa"/>
           <w:tcBorders/>
         </w:tcPr>
         <w:p>
@@ -2394,7 +2451,7 @@
       </w:tc>
       <w:tc>
         <w:tcPr>
-          <w:tcW w:w="5894" w:type="dxa"/>
+          <w:tcW w:w="5892" w:type="dxa"/>
           <w:gridSpan w:val="2"/>
           <w:tcBorders/>
         </w:tcPr>
@@ -2434,7 +2491,7 @@
       </w:tc>
       <w:tc>
         <w:tcPr>
-          <w:tcW w:w="2837" w:type="dxa"/>
+          <w:tcW w:w="2839" w:type="dxa"/>
           <w:tcBorders/>
         </w:tcPr>
         <w:p>
@@ -2511,7 +2568,7 @@
       </w:tc>
       <w:tc>
         <w:tcPr>
-          <w:tcW w:w="5883" w:type="dxa"/>
+          <w:tcW w:w="5881" w:type="dxa"/>
           <w:tcBorders/>
         </w:tcPr>
         <w:p>
@@ -2563,7 +2620,450 @@
       </w:tc>
       <w:tc>
         <w:tcPr>
-          <w:tcW w:w="2848" w:type="dxa"/>
+          <w:tcW w:w="2850" w:type="dxa"/>
+          <w:gridSpan w:val="2"/>
+          <w:tcBorders/>
+          <w:vAlign w:val="center"/>
+        </w:tcPr>
+        <w:p>
+          <w:pPr>
+            <w:pStyle w:val="Normal"/>
+            <w:widowControl w:val="false"/>
+            <w:suppressAutoHyphens w:val="true"/>
+            <w:spacing w:lineRule="auto" w:line="240" w:before="60" w:after="60"/>
+            <w:jc w:val="center"/>
+            <w:rPr>
+              <w:rFonts w:ascii="Cambria" w:hAnsi="Cambria" w:cs="Times New Roman" w:asciiTheme="majorHAnsi" w:hAnsiTheme="majorHAnsi"/>
+            </w:rPr>
+          </w:pPr>
+          <w:r>
+            <w:rPr>
+              <w:rFonts w:eastAsia="Droid Sans Fallback" w:cs="Times New Roman" w:ascii="Cambria" w:hAnsi="Cambria" w:asciiTheme="majorHAnsi" w:hAnsiTheme="majorHAnsi"/>
+              <w:kern w:val="0"/>
+              <w:sz w:val="24"/>
+              <w:szCs w:val="24"/>
+              <w:lang w:val="en-US" w:eastAsia="en-US" w:bidi="ar-SA"/>
+            </w:rPr>
+            <w:t>Nota: _______________</w:t>
+          </w:r>
+        </w:p>
+      </w:tc>
+    </w:tr>
+  </w:tbl>
+  <w:p>
+    <w:pPr>
+      <w:pStyle w:val="Header"/>
+      <w:rPr/>
+    </w:pPr>
+    <w:r>
+      <w:rPr/>
+    </w:r>
+  </w:p>
+</w:hdr>
+</file>
+
+<file path=word/header3.xml><?xml version="1.0" encoding="utf-8"?>
+<w:hdr xmlns:o="urn:schemas-microsoft-com:office:office" xmlns:r="http://schemas.openxmlformats.org/officeDocument/2006/relationships" xmlns:v="urn:schemas-microsoft-com:vml" xmlns:w="http://schemas.openxmlformats.org/wordprocessingml/2006/main" xmlns:w10="urn:schemas-microsoft-com:office:word" xmlns:wp="http://schemas.openxmlformats.org/drawingml/2006/wordprocessingDrawing" xmlns:wps="http://schemas.microsoft.com/office/word/2010/wordprocessingShape" xmlns:wpg="http://schemas.microsoft.com/office/word/2010/wordprocessingGroup" xmlns:mc="http://schemas.openxmlformats.org/markup-compatibility/2006" xmlns:wp14="http://schemas.microsoft.com/office/word/2010/wordprocessingDrawing" xmlns:w14="http://schemas.microsoft.com/office/word/2010/wordml" xmlns:w15="http://schemas.microsoft.com/office/word/2012/wordml" mc:Ignorable="w14 wp14 w15">
+  <w:tbl>
+    <w:tblPr>
+      <w:tblStyle w:val="Tabelacomgrade"/>
+      <w:tblW w:w="9917" w:type="dxa"/>
+      <w:jc w:val="left"/>
+      <w:tblInd w:w="-346" w:type="dxa"/>
+      <w:tblLayout w:type="fixed"/>
+      <w:tblCellMar>
+        <w:top w:w="0" w:type="dxa"/>
+        <w:left w:w="108" w:type="dxa"/>
+        <w:bottom w:w="0" w:type="dxa"/>
+        <w:right w:w="108" w:type="dxa"/>
+      </w:tblCellMar>
+      <w:tblLook w:val="04a0" w:noVBand="1" w:noHBand="0" w:lastColumn="0" w:firstColumn="1" w:lastRow="0" w:firstRow="1"/>
+    </w:tblPr>
+    <w:tblGrid>
+      <w:gridCol w:w="1186"/>
+      <w:gridCol w:w="5881"/>
+      <w:gridCol w:w="11"/>
+      <w:gridCol w:w="2839"/>
+    </w:tblGrid>
+    <w:tr>
+      <w:trPr/>
+      <w:tc>
+        <w:tcPr>
+          <w:tcW w:w="1186" w:type="dxa"/>
+          <w:vMerge w:val="restart"/>
+          <w:tcBorders/>
+        </w:tcPr>
+        <w:p>
+          <w:pPr>
+            <w:pStyle w:val="Normal"/>
+            <w:widowControl w:val="false"/>
+            <w:suppressAutoHyphens w:val="true"/>
+            <w:spacing w:lineRule="auto" w:line="240" w:before="120" w:after="0"/>
+            <w:jc w:val="center"/>
+            <w:rPr>
+              <w:rFonts w:ascii="Calibri" w:hAnsi="Calibri" w:eastAsia="Droid Sans Fallback" w:cs="Calibri"/>
+              <w:kern w:val="0"/>
+              <w:sz w:val="22"/>
+              <w:szCs w:val="22"/>
+              <w:lang w:val="en-US" w:eastAsia="en-US" w:bidi="ar-SA"/>
+            </w:rPr>
+          </w:pPr>
+          <w:r>
+            <w:rPr>
+              <w:rFonts w:eastAsia="Droid Sans Fallback" w:cs="Calibri"/>
+              <w:kern w:val="0"/>
+              <w:sz w:val="22"/>
+              <w:szCs w:val="22"/>
+              <w:lang w:val="en-US" w:eastAsia="en-US" w:bidi="ar-SA"/>
+            </w:rPr>
+            <w:drawing>
+              <wp:anchor behindDoc="1" distT="0" distB="0" distL="0" distR="0" simplePos="0" locked="0" layoutInCell="0" allowOverlap="1" relativeHeight="4">
+                <wp:simplePos x="0" y="0"/>
+                <wp:positionH relativeFrom="column">
+                  <wp:posOffset>0</wp:posOffset>
+                </wp:positionH>
+                <wp:positionV relativeFrom="paragraph">
+                  <wp:posOffset>138430</wp:posOffset>
+                </wp:positionV>
+                <wp:extent cx="615950" cy="885825"/>
+                <wp:effectExtent l="0" t="0" r="0" b="0"/>
+                <wp:wrapSquare wrapText="largest"/>
+                <wp:docPr id="3" name="Image1" descr=""/>
+                <wp:cNvGraphicFramePr>
+                  <a:graphicFrameLocks xmlns:a="http://schemas.openxmlformats.org/drawingml/2006/main" noChangeAspect="1"/>
+                </wp:cNvGraphicFramePr>
+                <a:graphic xmlns:a="http://schemas.openxmlformats.org/drawingml/2006/main">
+                  <a:graphicData uri="http://schemas.openxmlformats.org/drawingml/2006/picture">
+                    <pic:pic xmlns:pic="http://schemas.openxmlformats.org/drawingml/2006/picture">
+                      <pic:nvPicPr>
+                        <pic:cNvPr id="3" name="Image1" descr=""/>
+                        <pic:cNvPicPr>
+                          <a:picLocks noChangeAspect="1" noChangeArrowheads="1"/>
+                        </pic:cNvPicPr>
+                      </pic:nvPicPr>
+                      <pic:blipFill>
+                        <a:blip r:embed="rId1"/>
+                        <a:stretch>
+                          <a:fillRect/>
+                        </a:stretch>
+                      </pic:blipFill>
+                      <pic:spPr bwMode="auto">
+                        <a:xfrm>
+                          <a:off x="0" y="0"/>
+                          <a:ext cx="615950" cy="885825"/>
+                        </a:xfrm>
+                        <a:prstGeom prst="rect">
+                          <a:avLst/>
+                        </a:prstGeom>
+                      </pic:spPr>
+                    </pic:pic>
+                  </a:graphicData>
+                </a:graphic>
+              </wp:anchor>
+            </w:drawing>
+          </w:r>
+        </w:p>
+      </w:tc>
+      <w:tc>
+        <w:tcPr>
+          <w:tcW w:w="5892" w:type="dxa"/>
+          <w:gridSpan w:val="2"/>
+          <w:tcBorders/>
+        </w:tcPr>
+        <w:p>
+          <w:pPr>
+            <w:pStyle w:val="Normal"/>
+            <w:widowControl w:val="false"/>
+            <w:suppressAutoHyphens w:val="true"/>
+            <w:spacing w:lineRule="auto" w:line="240" w:before="60" w:after="60"/>
+            <w:jc w:val="left"/>
+            <w:rPr>
+              <w:sz w:val="22"/>
+            </w:rPr>
+          </w:pPr>
+          <w:r>
+            <w:rPr>
+              <w:rFonts w:eastAsia="Droid Sans Fallback" w:cs="Times New Roman" w:ascii="Cambria" w:hAnsi="Cambria" w:asciiTheme="majorHAnsi" w:hAnsiTheme="majorHAnsi"/>
+              <w:kern w:val="0"/>
+              <w:sz w:val="22"/>
+              <w:szCs w:val="24"/>
+              <w:lang w:val="en-US" w:eastAsia="en-US" w:bidi="ar-SA"/>
+            </w:rPr>
+            <w:t xml:space="preserve">Disciplina: </w:t>
+          </w:r>
+          <w:r>
+            <w:rPr>
+              <w:rFonts w:eastAsia="Droid Sans Fallback" w:cs="Times New Roman" w:ascii="Cambria" w:hAnsi="Cambria" w:asciiTheme="majorHAnsi" w:hAnsiTheme="majorHAnsi"/>
+              <w:b/>
+              <w:bCs/>
+              <w:kern w:val="0"/>
+              <w:sz w:val="22"/>
+              <w:szCs w:val="24"/>
+              <w:lang w:val="en-US" w:eastAsia="en-US" w:bidi="ar-SA"/>
+            </w:rPr>
+            <w:t xml:space="preserve">Fundamentos de Informática e </w:t>
+          </w:r>
+          <w:r>
+            <w:rPr>
+              <w:rFonts w:eastAsia="Droid Sans Fallback" w:cs="Times New Roman" w:ascii="Cambria" w:hAnsi="Cambria" w:asciiTheme="majorHAnsi" w:hAnsiTheme="majorHAnsi"/>
+              <w:b/>
+              <w:bCs/>
+              <w:kern w:val="0"/>
+              <w:sz w:val="22"/>
+              <w:szCs w:val="24"/>
+              <w:lang w:val="pt-BR" w:eastAsia="en-US" w:bidi="ar-SA"/>
+            </w:rPr>
+            <w:t>Aplicativos</w:t>
+          </w:r>
+        </w:p>
+      </w:tc>
+      <w:tc>
+        <w:tcPr>
+          <w:tcW w:w="2839" w:type="dxa"/>
+          <w:tcBorders/>
+        </w:tcPr>
+        <w:p>
+          <w:pPr>
+            <w:pStyle w:val="Normal"/>
+            <w:widowControl w:val="false"/>
+            <w:suppressAutoHyphens w:val="true"/>
+            <w:spacing w:lineRule="auto" w:line="240" w:before="60" w:after="60"/>
+            <w:jc w:val="both"/>
+            <w:rPr>
+              <w:rFonts w:ascii="Cambria" w:hAnsi="Cambria" w:cs="Times New Roman" w:asciiTheme="majorHAnsi" w:hAnsiTheme="majorHAnsi"/>
+            </w:rPr>
+          </w:pPr>
+          <w:r>
+            <w:rPr>
+              <w:rFonts w:eastAsia="Droid Sans Fallback" w:cs="Times New Roman" w:ascii="Cambria" w:hAnsi="Cambria" w:asciiTheme="majorHAnsi" w:hAnsiTheme="majorHAnsi"/>
+              <w:kern w:val="0"/>
+              <w:sz w:val="22"/>
+              <w:szCs w:val="24"/>
+              <w:lang w:val="en-US" w:eastAsia="en-US" w:bidi="ar-SA"/>
+            </w:rPr>
+            <w:t xml:space="preserve">Turma: </w:t>
+          </w:r>
+          <w:r>
+            <w:rPr>
+              <w:rFonts w:eastAsia="Droid Sans Fallback" w:cs="Times New Roman" w:ascii="Cambria" w:hAnsi="Cambria" w:asciiTheme="majorHAnsi" w:hAnsiTheme="majorHAnsi"/>
+              <w:b/>
+              <w:kern w:val="0"/>
+              <w:sz w:val="22"/>
+              <w:szCs w:val="24"/>
+              <w:lang w:val="en-US" w:eastAsia="en-US" w:bidi="ar-SA"/>
+            </w:rPr>
+            <w:t>EaD</w:t>
+          </w:r>
+        </w:p>
+      </w:tc>
+    </w:tr>
+    <w:tr>
+      <w:trPr/>
+      <w:tc>
+        <w:tcPr>
+          <w:tcW w:w="1186" w:type="dxa"/>
+          <w:vMerge w:val="continue"/>
+          <w:tcBorders/>
+          <w:vAlign w:val="center"/>
+        </w:tcPr>
+        <w:p>
+          <w:pPr>
+            <w:pStyle w:val="Normal"/>
+            <w:widowControl w:val="false"/>
+            <w:suppressAutoHyphens w:val="true"/>
+            <w:spacing w:lineRule="auto" w:line="240" w:before="0" w:after="0"/>
+            <w:jc w:val="left"/>
+            <w:rPr>
+              <w:rFonts w:ascii="Calibri" w:hAnsi="Calibri" w:eastAsia="Droid Sans Fallback" w:cs="Calibri"/>
+              <w:kern w:val="0"/>
+              <w:sz w:val="22"/>
+              <w:szCs w:val="22"/>
+              <w:lang w:val="en-US" w:eastAsia="en-US" w:bidi="ar-SA"/>
+            </w:rPr>
+          </w:pPr>
+          <w:r>
+            <w:rPr>
+              <w:rFonts w:eastAsia="Droid Sans Fallback" w:cs="Calibri"/>
+              <w:kern w:val="0"/>
+              <w:sz w:val="22"/>
+              <w:szCs w:val="22"/>
+              <w:lang w:val="en-US" w:eastAsia="en-US" w:bidi="ar-SA"/>
+            </w:rPr>
+          </w:r>
+        </w:p>
+      </w:tc>
+      <w:tc>
+        <w:tcPr>
+          <w:tcW w:w="5892" w:type="dxa"/>
+          <w:gridSpan w:val="2"/>
+          <w:tcBorders/>
+        </w:tcPr>
+        <w:p>
+          <w:pPr>
+            <w:pStyle w:val="Normal"/>
+            <w:widowControl w:val="false"/>
+            <w:suppressAutoHyphens w:val="true"/>
+            <w:spacing w:lineRule="auto" w:line="240" w:before="60" w:after="60"/>
+            <w:jc w:val="both"/>
+            <w:rPr>
+              <w:rFonts w:ascii="Cambria" w:hAnsi="Cambria" w:cs="Times New Roman" w:asciiTheme="majorHAnsi" w:hAnsiTheme="majorHAnsi"/>
+            </w:rPr>
+          </w:pPr>
+          <w:r>
+            <w:rPr>
+              <w:rFonts w:eastAsia="Droid Sans Fallback" w:cs="Times New Roman" w:ascii="Cambria" w:hAnsi="Cambria" w:asciiTheme="majorHAnsi" w:hAnsiTheme="majorHAnsi"/>
+              <w:kern w:val="0"/>
+              <w:sz w:val="22"/>
+              <w:szCs w:val="24"/>
+              <w:lang w:val="en-US" w:eastAsia="en-US" w:bidi="ar-SA"/>
+            </w:rPr>
+            <w:t xml:space="preserve">Prof.: </w:t>
+          </w:r>
+          <w:r>
+            <w:rPr>
+              <w:rFonts w:eastAsia="Droid Sans Fallback" w:cs="Times New Roman" w:ascii="Cambria" w:hAnsi="Cambria" w:asciiTheme="majorHAnsi" w:hAnsiTheme="majorHAnsi"/>
+              <w:b/>
+              <w:kern w:val="0"/>
+              <w:sz w:val="22"/>
+              <w:szCs w:val="24"/>
+              <w:lang w:val="en-US" w:eastAsia="en-US" w:bidi="ar-SA"/>
+            </w:rPr>
+            <w:t>Fabrício Cabral</w:t>
+          </w:r>
+        </w:p>
+      </w:tc>
+      <w:tc>
+        <w:tcPr>
+          <w:tcW w:w="2839" w:type="dxa"/>
+          <w:tcBorders/>
+        </w:tcPr>
+        <w:p>
+          <w:pPr>
+            <w:pStyle w:val="Normal"/>
+            <w:widowControl w:val="false"/>
+            <w:suppressAutoHyphens w:val="true"/>
+            <w:spacing w:lineRule="auto" w:line="240" w:before="60" w:after="60"/>
+            <w:jc w:val="both"/>
+            <w:rPr>
+              <w:rFonts w:ascii="Cambria" w:hAnsi="Cambria" w:cs="Times New Roman" w:asciiTheme="majorHAnsi" w:hAnsiTheme="majorHAnsi"/>
+            </w:rPr>
+          </w:pPr>
+          <w:r>
+            <w:rPr>
+              <w:rFonts w:eastAsia="Droid Sans Fallback" w:cs="Times New Roman" w:ascii="Cambria" w:hAnsi="Cambria" w:asciiTheme="majorHAnsi" w:hAnsiTheme="majorHAnsi"/>
+              <w:kern w:val="0"/>
+              <w:sz w:val="22"/>
+              <w:szCs w:val="24"/>
+              <w:lang w:val="en-US" w:eastAsia="en-US" w:bidi="ar-SA"/>
+            </w:rPr>
+            <w:t xml:space="preserve">Atividade: </w:t>
+          </w:r>
+          <w:r>
+            <w:rPr>
+              <w:rFonts w:eastAsia="Droid Sans Fallback" w:cs="Times New Roman" w:ascii="Cambria" w:hAnsi="Cambria" w:asciiTheme="majorHAnsi" w:hAnsiTheme="majorHAnsi"/>
+              <w:b/>
+              <w:kern w:val="0"/>
+              <w:sz w:val="22"/>
+              <w:szCs w:val="24"/>
+              <w:lang w:val="en-US" w:eastAsia="en-US" w:bidi="ar-SA"/>
+            </w:rPr>
+            <w:t>Questionário</w:t>
+          </w:r>
+        </w:p>
+      </w:tc>
+    </w:tr>
+    <w:tr>
+      <w:trPr>
+        <w:trHeight w:val="908" w:hRule="atLeast"/>
+      </w:trPr>
+      <w:tc>
+        <w:tcPr>
+          <w:tcW w:w="1186" w:type="dxa"/>
+          <w:vMerge w:val="continue"/>
+          <w:tcBorders/>
+          <w:vAlign w:val="center"/>
+        </w:tcPr>
+        <w:p>
+          <w:pPr>
+            <w:pStyle w:val="Normal"/>
+            <w:widowControl w:val="false"/>
+            <w:suppressAutoHyphens w:val="true"/>
+            <w:spacing w:lineRule="auto" w:line="240" w:before="0" w:after="0"/>
+            <w:jc w:val="left"/>
+            <w:rPr>
+              <w:rFonts w:ascii="Calibri" w:hAnsi="Calibri" w:eastAsia="Droid Sans Fallback" w:cs="Calibri"/>
+              <w:kern w:val="0"/>
+              <w:sz w:val="22"/>
+              <w:szCs w:val="22"/>
+              <w:lang w:val="en-US" w:eastAsia="en-US" w:bidi="ar-SA"/>
+            </w:rPr>
+          </w:pPr>
+          <w:r>
+            <w:rPr>
+              <w:rFonts w:eastAsia="Droid Sans Fallback" w:cs="Calibri"/>
+              <w:kern w:val="0"/>
+              <w:sz w:val="22"/>
+              <w:szCs w:val="22"/>
+              <w:lang w:val="en-US" w:eastAsia="en-US" w:bidi="ar-SA"/>
+            </w:rPr>
+          </w:r>
+        </w:p>
+      </w:tc>
+      <w:tc>
+        <w:tcPr>
+          <w:tcW w:w="5881" w:type="dxa"/>
+          <w:tcBorders/>
+        </w:tcPr>
+        <w:p>
+          <w:pPr>
+            <w:pStyle w:val="Normal"/>
+            <w:widowControl w:val="false"/>
+            <w:suppressAutoHyphens w:val="true"/>
+            <w:spacing w:lineRule="auto" w:line="240" w:before="120" w:after="60"/>
+            <w:jc w:val="both"/>
+            <w:rPr>
+              <w:rFonts w:ascii="Cambria" w:hAnsi="Cambria" w:cs="Times New Roman" w:asciiTheme="majorHAnsi" w:hAnsiTheme="majorHAnsi"/>
+              <w:sz w:val="24"/>
+              <w:szCs w:val="24"/>
+            </w:rPr>
+          </w:pPr>
+          <w:r>
+            <w:rPr>
+              <w:rFonts w:eastAsia="Droid Sans Fallback" w:cs="Times New Roman" w:ascii="Cambria" w:hAnsi="Cambria" w:asciiTheme="majorHAnsi" w:hAnsiTheme="majorHAnsi"/>
+              <w:kern w:val="0"/>
+              <w:sz w:val="24"/>
+              <w:szCs w:val="24"/>
+              <w:lang w:val="en-US" w:eastAsia="en-US" w:bidi="ar-SA"/>
+            </w:rPr>
+            <w:t>Estudante: __________________________________________________</w:t>
+          </w:r>
+        </w:p>
+        <w:p>
+          <w:pPr>
+            <w:pStyle w:val="Normal"/>
+            <w:widowControl w:val="false"/>
+            <w:suppressAutoHyphens w:val="true"/>
+            <w:spacing w:lineRule="auto" w:line="240" w:before="60" w:after="0"/>
+            <w:jc w:val="both"/>
+            <w:rPr>
+              <w:rFonts w:ascii="Cambria" w:hAnsi="Cambria" w:cs="Times New Roman" w:asciiTheme="majorHAnsi" w:hAnsiTheme="majorHAnsi"/>
+            </w:rPr>
+          </w:pPr>
+          <w:r>
+            <w:rPr>
+              <w:rFonts w:eastAsia="Droid Sans Fallback" w:cs="Times New Roman" w:ascii="Cambria" w:hAnsi="Cambria" w:asciiTheme="majorHAnsi" w:hAnsiTheme="majorHAnsi"/>
+              <w:kern w:val="0"/>
+              <w:sz w:val="24"/>
+              <w:szCs w:val="24"/>
+              <w:lang w:val="en-US" w:eastAsia="en-US" w:bidi="ar-SA"/>
+            </w:rPr>
+            <w:t>Matrícula: ___________________________________________________</w:t>
+          </w:r>
+        </w:p>
+      </w:tc>
+      <w:tc>
+        <w:tcPr>
+          <w:tcW w:w="2850" w:type="dxa"/>
           <w:gridSpan w:val="2"/>
           <w:tcBorders/>
           <w:vAlign w:val="center"/>
@@ -3271,14 +3771,14 @@
     <w:qFormat/>
     <w:rPr/>
   </w:style>
-  <w:style w:type="character" w:styleId="InternetLink" w:customStyle="1">
+  <w:style w:type="character" w:styleId="Hyperlink" w:customStyle="1">
     <w:name w:val="Hyperlink"/>
     <w:basedOn w:val="DefaultParagraphFont"/>
     <w:uiPriority w:val="99"/>
     <w:unhideWhenUsed/>
     <w:rsid w:val="0039533f"/>
     <w:rPr>
-      <w:color w:val="0000FF" w:themeColor="hyperlink"/>
+      <w:color w:themeColor="hyperlink" w:val="0000FF"/>
       <w:u w:val="single"/>
     </w:rPr>
   </w:style>
@@ -3317,7 +3817,7 @@
   <w:style w:type="paragraph" w:styleId="Heading">
     <w:name w:val="Heading"/>
     <w:basedOn w:val="Normal"/>
-    <w:next w:val="TextBody"/>
+    <w:next w:val="BodyText"/>
     <w:qFormat/>
     <w:pPr>
       <w:keepNext w:val="true"/>
@@ -3329,7 +3829,7 @@
       <w:szCs w:val="28"/>
     </w:rPr>
   </w:style>
-  <w:style w:type="paragraph" w:styleId="TextBody">
+  <w:style w:type="paragraph" w:styleId="BodyText">
     <w:name w:val="Body Text"/>
     <w:basedOn w:val="Normal"/>
     <w:pPr>
@@ -3339,7 +3839,7 @@
   </w:style>
   <w:style w:type="paragraph" w:styleId="List">
     <w:name w:val="List"/>
-    <w:basedOn w:val="TextBody"/>
+    <w:basedOn w:val="BodyText"/>
     <w:pPr/>
     <w:rPr>
       <w:rFonts w:cs="Arial Unicode MS"/>
@@ -3461,13 +3961,13 @@
     <w:rsid w:val="00a21c49"/>
     <w:pPr>
       <w:spacing w:before="0" w:after="200"/>
-      <w:ind w:left="720" w:hanging="0"/>
+      <w:ind w:hanging="0" w:left="720"/>
       <w:contextualSpacing/>
     </w:pPr>
     <w:rPr/>
   </w:style>
   <w:style w:type="paragraph" w:styleId="Caption1">
-    <w:name w:val="caption"/>
+    <w:name w:val="caption1"/>
     <w:basedOn w:val="Normal"/>
     <w:next w:val="Normal"/>
     <w:uiPriority w:val="35"/>
@@ -3480,7 +3980,7 @@
     <w:rPr>
       <w:b/>
       <w:bCs/>
-      <w:color w:val="4F81BD" w:themeColor="accent1"/>
+      <w:color w:themeColor="accent1" w:val="4F81BD"/>
       <w:sz w:val="18"/>
       <w:szCs w:val="18"/>
     </w:rPr>
@@ -3497,7 +3997,7 @@
       <w:spacing w:lineRule="auto" w:line="240" w:beforeAutospacing="1" w:afterAutospacing="1"/>
     </w:pPr>
     <w:rPr>
-      <w:rFonts w:ascii="Times New Roman" w:hAnsi="Times New Roman" w:eastAsia="ＭＳ 明朝" w:cs="Times New Roman" w:eastAsiaTheme="minorEastAsia"/>
+      <w:rFonts w:ascii="Times New Roman" w:hAnsi="Times New Roman" w:eastAsia="" w:cs="Times New Roman" w:eastAsiaTheme="minorEastAsia"/>
       <w:sz w:val="24"/>
       <w:szCs w:val="24"/>
       <w:lang w:eastAsia="pt-BR"/>
@@ -3687,41 +4187,41 @@
 </file>
 
 <file path=word/theme/theme1.xml><?xml version="1.0" encoding="utf-8"?>
-<a:theme xmlns:a="http://schemas.openxmlformats.org/drawingml/2006/main" name="Tema do Office">
+<a:theme xmlns:a="http://schemas.openxmlformats.org/drawingml/2006/main" xmlns:r="http://schemas.openxmlformats.org/officeDocument/2006/relationships" name="Tema do Office">
   <a:themeElements>
     <a:clrScheme name="Escritório">
       <a:dk1>
-        <a:sysClr val="windowText" lastClr="000000"/>
+        <a:srgbClr val="000000"/>
       </a:dk1>
       <a:lt1>
-        <a:sysClr val="window" lastClr="FFFFFF"/>
+        <a:srgbClr val="ffffff"/>
       </a:lt1>
       <a:dk2>
-        <a:srgbClr val="1F497D"/>
+        <a:srgbClr val="1f497d"/>
       </a:dk2>
       <a:lt2>
-        <a:srgbClr val="EEECE1"/>
+        <a:srgbClr val="eeece1"/>
       </a:lt2>
       <a:accent1>
-        <a:srgbClr val="4F81BD"/>
+        <a:srgbClr val="4f81bd"/>
       </a:accent1>
       <a:accent2>
-        <a:srgbClr val="C0504D"/>
+        <a:srgbClr val="c0504d"/>
       </a:accent2>
       <a:accent3>
-        <a:srgbClr val="9BBB59"/>
+        <a:srgbClr val="9bbb59"/>
       </a:accent3>
       <a:accent4>
-        <a:srgbClr val="8064A2"/>
+        <a:srgbClr val="8064a2"/>
       </a:accent4>
       <a:accent5>
-        <a:srgbClr val="4BACC6"/>
+        <a:srgbClr val="4bacc6"/>
       </a:accent5>
       <a:accent6>
-        <a:srgbClr val="F79646"/>
+        <a:srgbClr val="f79646"/>
       </a:accent6>
       <a:hlink>
-        <a:srgbClr val="0000FF"/>
+        <a:srgbClr val="0000ff"/>
       </a:hlink>
       <a:folHlink>
         <a:srgbClr val="800080"/>
@@ -3729,243 +4229,135 @@
     </a:clrScheme>
     <a:fontScheme name="Escritório">
       <a:majorFont>
-        <a:latin typeface="Cambria"/>
+        <a:latin typeface="Cambria" pitchFamily="0" charset="1"/>
         <a:ea typeface=""/>
         <a:cs typeface=""/>
-        <a:font script="Jpan" typeface="ＭＳ ゴシック"/>
-        <a:font script="Hang" typeface="맑은 고딕"/>
-        <a:font script="Hans" typeface="宋体"/>
-        <a:font script="Hant" typeface="新細明體"/>
-        <a:font script="Arab" typeface="Times New Roman"/>
-        <a:font script="Hebr" typeface="Times New Roman"/>
-        <a:font script="Thai" typeface="Angsana New"/>
-        <a:font script="Ethi" typeface="Nyala"/>
-        <a:font script="Beng" typeface="Vrinda"/>
-        <a:font script="Gujr" typeface="Shruti"/>
-        <a:font script="Khmr" typeface="MoolBoran"/>
-        <a:font script="Knda" typeface="Tunga"/>
-        <a:font script="Guru" typeface="Raavi"/>
-        <a:font script="Cans" typeface="Euphemia"/>
-        <a:font script="Cher" typeface="Plantagenet Cherokee"/>
-        <a:font script="Yiii" typeface="Microsoft Yi Baiti"/>
-        <a:font script="Tibt" typeface="Microsoft Himalaya"/>
-        <a:font script="Thaa" typeface="MV Boli"/>
-        <a:font script="Deva" typeface="Mangal"/>
-        <a:font script="Telu" typeface="Gautami"/>
-        <a:font script="Taml" typeface="Latha"/>
-        <a:font script="Syrc" typeface="Estrangelo Edessa"/>
-        <a:font script="Orya" typeface="Kalinga"/>
-        <a:font script="Mlym" typeface="Kartika"/>
-        <a:font script="Laoo" typeface="DokChampa"/>
-        <a:font script="Sinh" typeface="Iskoola Pota"/>
-        <a:font script="Mong" typeface="Mongolian Baiti"/>
-        <a:font script="Viet" typeface="Times New Roman"/>
-        <a:font script="Uigh" typeface="Microsoft Uighur"/>
       </a:majorFont>
       <a:minorFont>
-        <a:latin typeface="Calibri"/>
+        <a:latin typeface="Calibri" pitchFamily="0" charset="1"/>
         <a:ea typeface=""/>
         <a:cs typeface=""/>
-        <a:font script="Jpan" typeface="ＭＳ 明朝"/>
-        <a:font script="Hang" typeface="맑은 고딕"/>
-        <a:font script="Hans" typeface="宋体"/>
-        <a:font script="Hant" typeface="新細明體"/>
-        <a:font script="Arab" typeface="Arial"/>
-        <a:font script="Hebr" typeface="Arial"/>
-        <a:font script="Thai" typeface="Cordia New"/>
-        <a:font script="Ethi" typeface="Nyala"/>
-        <a:font script="Beng" typeface="Vrinda"/>
-        <a:font script="Gujr" typeface="Shruti"/>
-        <a:font script="Khmr" typeface="DaunPenh"/>
-        <a:font script="Knda" typeface="Tunga"/>
-        <a:font script="Guru" typeface="Raavi"/>
-        <a:font script="Cans" typeface="Euphemia"/>
-        <a:font script="Cher" typeface="Plantagenet Cherokee"/>
-        <a:font script="Yiii" typeface="Microsoft Yi Baiti"/>
-        <a:font script="Tibt" typeface="Microsoft Himalaya"/>
-        <a:font script="Thaa" typeface="MV Boli"/>
-        <a:font script="Deva" typeface="Mangal"/>
-        <a:font script="Telu" typeface="Gautami"/>
-        <a:font script="Taml" typeface="Latha"/>
-        <a:font script="Syrc" typeface="Estrangelo Edessa"/>
-        <a:font script="Orya" typeface="Kalinga"/>
-        <a:font script="Mlym" typeface="Kartika"/>
-        <a:font script="Laoo" typeface="DokChampa"/>
-        <a:font script="Sinh" typeface="Iskoola Pota"/>
-        <a:font script="Mong" typeface="Mongolian Baiti"/>
-        <a:font script="Viet" typeface="Arial"/>
-        <a:font script="Uigh" typeface="Microsoft Uighur"/>
       </a:minorFont>
     </a:fontScheme>
-    <a:fmtScheme name="Escritório">
+    <a:fmtScheme>
       <a:fillStyleLst>
         <a:solidFill>
           <a:schemeClr val="phClr"/>
         </a:solidFill>
-        <a:gradFill rotWithShape="1">
+        <a:gradFill>
           <a:gsLst>
             <a:gs pos="0">
               <a:schemeClr val="phClr">
                 <a:tint val="50000"/>
-                <a:satMod val="300000"/>
               </a:schemeClr>
             </a:gs>
             <a:gs pos="35000">
               <a:schemeClr val="phClr">
                 <a:tint val="37000"/>
-                <a:satMod val="300000"/>
               </a:schemeClr>
             </a:gs>
             <a:gs pos="100000">
               <a:schemeClr val="phClr">
                 <a:tint val="15000"/>
-                <a:satMod val="350000"/>
               </a:schemeClr>
             </a:gs>
           </a:gsLst>
           <a:lin ang="16200000" scaled="1"/>
+          <a:tileRect l="0" t="0" r="0" b="0"/>
         </a:gradFill>
-        <a:gradFill rotWithShape="1">
+        <a:gradFill>
           <a:gsLst>
             <a:gs pos="0">
               <a:schemeClr val="phClr">
                 <a:shade val="51000"/>
-                <a:satMod val="130000"/>
               </a:schemeClr>
             </a:gs>
             <a:gs pos="80000">
               <a:schemeClr val="phClr">
                 <a:shade val="93000"/>
-                <a:satMod val="130000"/>
               </a:schemeClr>
             </a:gs>
             <a:gs pos="100000">
               <a:schemeClr val="phClr">
                 <a:shade val="94000"/>
-                <a:satMod val="135000"/>
               </a:schemeClr>
             </a:gs>
           </a:gsLst>
           <a:lin ang="16200000" scaled="0"/>
+          <a:tileRect l="0" t="0" r="0" b="0"/>
         </a:gradFill>
       </a:fillStyleLst>
       <a:lnStyleLst>
         <a:ln w="9525" cap="flat" cmpd="sng" algn="ctr">
-          <a:solidFill>
-            <a:schemeClr val="phClr">
-              <a:shade val="95000"/>
-              <a:satMod val="105000"/>
-            </a:schemeClr>
-          </a:solidFill>
           <a:prstDash val="solid"/>
         </a:ln>
         <a:ln w="25400" cap="flat" cmpd="sng" algn="ctr">
-          <a:solidFill>
-            <a:schemeClr val="phClr"/>
-          </a:solidFill>
           <a:prstDash val="solid"/>
         </a:ln>
         <a:ln w="38100" cap="flat" cmpd="sng" algn="ctr">
-          <a:solidFill>
-            <a:schemeClr val="phClr"/>
-          </a:solidFill>
           <a:prstDash val="solid"/>
         </a:ln>
       </a:lnStyleLst>
       <a:effectStyleLst>
         <a:effectStyle>
-          <a:effectLst>
-            <a:outerShdw blurRad="40000" dist="20000" dir="5400000" rotWithShape="0">
-              <a:srgbClr val="000000">
-                <a:alpha val="38000"/>
-              </a:srgbClr>
-            </a:outerShdw>
-          </a:effectLst>
+          <a:effectLst/>
         </a:effectStyle>
         <a:effectStyle>
-          <a:effectLst>
-            <a:outerShdw blurRad="40000" dist="23000" dir="5400000" rotWithShape="0">
-              <a:srgbClr val="000000">
-                <a:alpha val="35000"/>
-              </a:srgbClr>
-            </a:outerShdw>
-          </a:effectLst>
+          <a:effectLst/>
         </a:effectStyle>
         <a:effectStyle>
-          <a:effectLst>
-            <a:outerShdw blurRad="40000" dist="23000" dir="5400000" rotWithShape="0">
-              <a:srgbClr val="000000">
-                <a:alpha val="35000"/>
-              </a:srgbClr>
-            </a:outerShdw>
-          </a:effectLst>
-          <a:scene3d>
-            <a:camera prst="orthographicFront">
-              <a:rot lat="0" lon="0" rev="0"/>
-            </a:camera>
-            <a:lightRig rig="threePt" dir="t">
-              <a:rot lat="0" lon="0" rev="1200000"/>
-            </a:lightRig>
-          </a:scene3d>
-          <a:sp3d>
-            <a:bevelT w="63500" h="25400"/>
-          </a:sp3d>
+          <a:effectLst/>
         </a:effectStyle>
       </a:effectStyleLst>
       <a:bgFillStyleLst>
         <a:solidFill>
           <a:schemeClr val="phClr"/>
         </a:solidFill>
-        <a:gradFill rotWithShape="1">
+        <a:gradFill>
           <a:gsLst>
             <a:gs pos="0">
               <a:schemeClr val="phClr">
                 <a:tint val="40000"/>
-                <a:satMod val="350000"/>
               </a:schemeClr>
             </a:gs>
             <a:gs pos="40000">
               <a:schemeClr val="phClr">
                 <a:tint val="45000"/>
                 <a:shade val="99000"/>
-                <a:satMod val="350000"/>
               </a:schemeClr>
             </a:gs>
             <a:gs pos="100000">
               <a:schemeClr val="phClr">
                 <a:shade val="20000"/>
-                <a:satMod val="255000"/>
               </a:schemeClr>
             </a:gs>
           </a:gsLst>
           <a:path path="circle">
             <a:fillToRect l="50000" t="-80000" r="50000" b="180000"/>
           </a:path>
+          <a:tileRect l="0" t="0" r="0" b="0"/>
         </a:gradFill>
-        <a:gradFill rotWithShape="1">
+        <a:gradFill>
           <a:gsLst>
             <a:gs pos="0">
               <a:schemeClr val="phClr">
                 <a:tint val="80000"/>
-                <a:satMod val="300000"/>
               </a:schemeClr>
             </a:gs>
             <a:gs pos="100000">
               <a:schemeClr val="phClr">
                 <a:shade val="30000"/>
-                <a:satMod val="200000"/>
               </a:schemeClr>
             </a:gs>
           </a:gsLst>
           <a:path path="circle">
             <a:fillToRect l="50000" t="50000" r="50000" b="50000"/>
           </a:path>
+          <a:tileRect l="0" t="0" r="0" b="0"/>
         </a:gradFill>
       </a:bgFillStyleLst>
     </a:fmtScheme>
   </a:themeElements>
-  <a:objectDefaults/>
-  <a:extraClrSchemeLst/>
 </a:theme>
 </file>
 

</xml_diff>